<commit_message>
added figure to report
</commit_message>
<xml_diff>
--- a/report.docx
+++ b/report.docx
@@ -701,6 +701,60 @@
         </w:rPr>
       </w:r>
     </w:p>
+    <w:p>
+      <w:pPr>
+        <w:jc w:val="center"/>
+        <w:rPr>
+          <w:b w:val="false"/>
+          <w:highlight w:val="none"/>
+        </w:rPr>
+      </w:pPr>
+      <w:r>
+        <w:rPr>
+          <w:b w:val="false"/>
+          <w:highlight w:val="none"/>
+        </w:rPr>
+      </w:r>
+      <w:r>
+        <w:rPr>
+          <w:b w:val="false"/>
+          <w:highlight w:val="none"/>
+        </w:rPr>
+        <w:drawing>
+          <wp:anchor xmlns:wp="http://schemas.openxmlformats.org/drawingml/2006/wordprocessingDrawing" distT="0" distB="0" distL="115200" distR="115200" simplePos="0" relativeHeight="2048" behindDoc="0" locked="0" layoutInCell="1" allowOverlap="1">
+            <wp:simplePos x="0" y="0"/>
+            <wp:positionH relativeFrom="margin">
+              <wp:posOffset>-1075372</wp:posOffset>
+            </wp:positionH>
+            <wp:positionV relativeFrom="paragraph">
+              <wp:posOffset>4762</wp:posOffset>
+            </wp:positionV>
+            <wp:extent cx="7558087" cy="3203998"/>
+            <wp:effectExtent l="4762" t="4762" r="4762" b="4762"/>
+            <wp:wrapSquare wrapText="bothSides"/>
+            <wp:docPr id="1" name="" hidden="0"/>
+            <wp:cNvGraphicFramePr/>
+            <a:graphic xmlns:a="http://schemas.openxmlformats.org/drawingml/2006/main">
+              <a:graphicData uri="http://schemas.openxmlformats.org/drawingml/2006/chart">
+                <c:chart xmlns:c="http://schemas.openxmlformats.org/drawingml/2006/chart" xmlns:r="http://schemas.openxmlformats.org/officeDocument/2006/relationships" r:id="rId11"/>
+              </a:graphicData>
+            </a:graphic>
+          </wp:anchor>
+        </w:drawing>
+      </w:r>
+      <w:r>
+        <w:rPr>
+          <w:b w:val="false"/>
+          <w:highlight w:val="none"/>
+        </w:rPr>
+      </w:r>
+      <w:r>
+        <w:rPr>
+          <w:b w:val="false"/>
+          <w:highlight w:val="none"/>
+        </w:rPr>
+      </w:r>
+    </w:p>
     <w:sectPr>
       <w:footnotePr/>
       <w:endnotePr/>
@@ -12494,6 +12548,987 @@
     <w:unhideWhenUsed/>
   </w:style>
 </w:styles>
+</file>
+
+<file path=word/charts/chart1.xml><?xml version="1.0" encoding="utf-8"?>
+<c:chartSpace xmlns:c="http://schemas.openxmlformats.org/drawingml/2006/chart" xmlns:a="http://schemas.openxmlformats.org/drawingml/2006/main" xmlns:r="http://schemas.openxmlformats.org/officeDocument/2006/relationships" xmlns:mc="http://schemas.openxmlformats.org/markup-compatibility/2006" xmlns:c14="http://schemas.microsoft.com/office/drawing/2007/8/2/chart">
+  <c:date1904 val="0"/>
+  <c:lang val="en-US"/>
+  <c:roundedCorners val="0"/>
+  <mc:AlternateContent>
+    <mc:Choice Requires="c14">
+      <c14:style val="102"/>
+    </mc:Choice>
+    <mc:Fallback>
+      <c:style val="2"/>
+    </mc:Fallback>
+  </mc:AlternateContent>
+  <c:chart>
+    <c:title>
+      <c:tx>
+        <c:rich>
+          <a:bodyPr/>
+          <a:p>
+            <a:pPr>
+              <a:defRPr sz="1400" b="0" spc="0">
+                <a:solidFill>
+                  <a:schemeClr val="tx1">
+                    <a:lumMod val="65000"/>
+                    <a:lumOff val="35000"/>
+                  </a:schemeClr>
+                </a:solidFill>
+                <a:latin typeface="+mn-lt"/>
+                <a:ea typeface="+mn-ea"/>
+                <a:cs typeface="+mn-cs"/>
+              </a:defRPr>
+            </a:pPr>
+            <a:r>
+              <a:rPr/>
+              <a:t>Figure 1: Small Set</a:t>
+            </a:r>
+            <a:endParaRPr/>
+          </a:p>
+        </c:rich>
+      </c:tx>
+      <c:layout/>
+      <c:overlay val="0"/>
+      <c:spPr bwMode="auto">
+        <a:prstGeom prst="rect">
+          <a:avLst/>
+        </a:prstGeom>
+        <a:noFill/>
+        <a:ln>
+          <a:noFill/>
+        </a:ln>
+      </c:spPr>
+      <c:txPr>
+        <a:bodyPr/>
+        <a:p>
+          <a:pPr>
+            <a:defRPr sz="1400" b="0" spc="0">
+              <a:solidFill>
+                <a:schemeClr val="tx1">
+                  <a:lumMod val="65000"/>
+                  <a:lumOff val="35000"/>
+                </a:schemeClr>
+              </a:solidFill>
+              <a:latin typeface="+mn-lt"/>
+              <a:ea typeface="+mn-ea"/>
+              <a:cs typeface="+mn-cs"/>
+            </a:defRPr>
+          </a:pPr>
+          <a:endParaRPr/>
+        </a:p>
+      </c:txPr>
+    </c:title>
+    <c:autoTitleDeleted val="0"/>
+    <c:plotArea>
+      <c:layout>
+        <c:manualLayout/>
+      </c:layout>
+      <c:barChart>
+        <c:barDir val="col"/>
+        <c:grouping val="clustered"/>
+        <c:varyColors val="0"/>
+        <c:ser>
+          <c:idx val="0"/>
+          <c:order val="0"/>
+          <c:tx>
+            <c:strRef>
+              <c:f>Sheet1!$B$1</c:f>
+              <c:strCache>
+                <c:ptCount val="1"/>
+                <c:pt idx="0">
+                  <c:v>Accuracy</c:v>
+                </c:pt>
+              </c:strCache>
+            </c:strRef>
+          </c:tx>
+          <c:spPr bwMode="auto">
+            <a:prstGeom prst="rect">
+              <a:avLst/>
+            </a:prstGeom>
+            <a:solidFill>
+              <a:schemeClr val="accent1"/>
+            </a:solidFill>
+            <a:ln>
+              <a:noFill/>
+            </a:ln>
+          </c:spPr>
+          <c:invertIfNegative val="0"/>
+          <c:cat>
+            <c:strRef>
+              <c:f>Sheet1!$A$2:$A$12</c:f>
+              <c:strCache>
+                <c:ptCount val="11"/>
+                <c:pt idx="0">
+                  <c:v>[]</c:v>
+                </c:pt>
+                <c:pt idx="1">
+                  <c:v xml:space="preserve">[6] </c:v>
+                </c:pt>
+                <c:pt idx="2">
+                  <c:v xml:space="preserve">[6, 2] </c:v>
+                </c:pt>
+                <c:pt idx="3">
+                  <c:v xml:space="preserve">[6, 2, 5] </c:v>
+                </c:pt>
+                <c:pt idx="4">
+                  <c:v xml:space="preserve">[6, 2, 5, 8] </c:v>
+                </c:pt>
+                <c:pt idx="5">
+                  <c:v xml:space="preserve">[6, 2, 5, 8, 4] </c:v>
+                </c:pt>
+                <c:pt idx="6">
+                  <c:v xml:space="preserve">[6, 2, 5, 8, 4, 9] </c:v>
+                </c:pt>
+                <c:pt idx="7">
+                  <c:v xml:space="preserve">[6, 2, 5, 8, 4, 9, 7] </c:v>
+                </c:pt>
+                <c:pt idx="8">
+                  <c:v xml:space="preserve">[6, 2, 5, 8, 4, 9, 7, 3] </c:v>
+                </c:pt>
+                <c:pt idx="9">
+                  <c:v xml:space="preserve">[6, 2, 5, 8, 4, 9, 7, 3, 10] </c:v>
+                </c:pt>
+                <c:pt idx="10">
+                  <c:v xml:space="preserve">[6, 2, 5, 8, 4, 9, 7, 3, 10, 1]</c:v>
+                </c:pt>
+              </c:strCache>
+            </c:strRef>
+          </c:cat>
+          <c:val>
+            <c:numRef>
+              <c:f>Sheet1!$B$2:$B$12</c:f>
+              <c:numCache>
+                <c:formatCode>General</c:formatCode>
+                <c:ptCount val="11"/>
+                <c:pt idx="0">
+                  <c:v>0.8396793587174348</c:v>
+                </c:pt>
+                <c:pt idx="1">
+                  <c:v>0.861723446893788</c:v>
+                </c:pt>
+                <c:pt idx="2">
+                  <c:v>0.9739478957915831</c:v>
+                </c:pt>
+                <c:pt idx="3">
+                  <c:v>0.9579158316633266</c:v>
+                </c:pt>
+                <c:pt idx="4">
+                  <c:v>0.9238476953907816</c:v>
+                </c:pt>
+                <c:pt idx="5">
+                  <c:v>0.8857715430861723</c:v>
+                </c:pt>
+                <c:pt idx="6">
+                  <c:v>0.8537074148296593</c:v>
+                </c:pt>
+                <c:pt idx="7">
+                  <c:v>0.8597194388777555</c:v>
+                </c:pt>
+                <c:pt idx="8">
+                  <c:v>0.8296593186372746</c:v>
+                </c:pt>
+                <c:pt idx="9">
+                  <c:v>0.811623246492986</c:v>
+                </c:pt>
+                <c:pt idx="10">
+                  <c:v>0.7895791583166333</c:v>
+                </c:pt>
+              </c:numCache>
+            </c:numRef>
+          </c:val>
+        </c:ser>
+        <c:dLbls>
+          <c:showBubbleSize val="0"/>
+          <c:showCatName val="0"/>
+          <c:showLegendKey val="0"/>
+          <c:showPercent val="0"/>
+          <c:showSerName val="0"/>
+          <c:showVal val="0"/>
+        </c:dLbls>
+        <c:gapWidth val="219"/>
+        <c:overlap val="-26"/>
+        <c:axId val="1866169489"/>
+        <c:axId val="1866169490"/>
+      </c:barChart>
+      <c:catAx>
+        <c:axId val="1866169489"/>
+        <c:scaling>
+          <c:orientation val="minMax"/>
+        </c:scaling>
+        <c:delete val="0"/>
+        <c:axPos val="b"/>
+        <c:numFmt formatCode="General" sourceLinked="1"/>
+        <c:majorTickMark val="none"/>
+        <c:minorTickMark val="none"/>
+        <c:tickLblPos val="nextTo"/>
+        <c:spPr bwMode="auto">
+          <a:prstGeom prst="rect">
+            <a:avLst/>
+          </a:prstGeom>
+          <a:noFill/>
+          <a:ln w="9525" cap="flat" cmpd="sng" algn="ctr">
+            <a:solidFill>
+              <a:schemeClr val="tx1">
+                <a:lumMod val="15000"/>
+                <a:lumOff val="85000"/>
+              </a:schemeClr>
+            </a:solidFill>
+            <a:round/>
+          </a:ln>
+        </c:spPr>
+        <c:txPr>
+          <a:bodyPr/>
+          <a:p>
+            <a:pPr>
+              <a:defRPr sz="900">
+                <a:solidFill>
+                  <a:schemeClr val="tx1">
+                    <a:lumMod val="65000"/>
+                    <a:lumOff val="35000"/>
+                  </a:schemeClr>
+                </a:solidFill>
+                <a:latin typeface="+mn-lt"/>
+                <a:ea typeface="+mn-ea"/>
+                <a:cs typeface="+mn-cs"/>
+              </a:defRPr>
+            </a:pPr>
+            <a:endParaRPr/>
+          </a:p>
+        </c:txPr>
+        <c:crossAx val="1866169490"/>
+        <c:crosses val="autoZero"/>
+        <c:auto val="1"/>
+        <c:lblAlgn val="ctr"/>
+        <c:lblOffset val="100"/>
+        <c:tickMarkSkip val="1"/>
+        <c:noMultiLvlLbl val="0"/>
+      </c:catAx>
+      <c:valAx>
+        <c:axId val="1866169490"/>
+        <c:scaling>
+          <c:orientation val="minMax"/>
+        </c:scaling>
+        <c:delete val="0"/>
+        <c:axPos val="l"/>
+        <c:majorGridlines>
+          <c:spPr bwMode="auto">
+            <a:prstGeom prst="rect">
+              <a:avLst/>
+            </a:prstGeom>
+            <a:noFill/>
+            <a:ln w="9525" cap="flat" cmpd="sng" algn="ctr">
+              <a:solidFill>
+                <a:schemeClr val="tx1">
+                  <a:lumMod val="15000"/>
+                  <a:lumOff val="85000"/>
+                </a:schemeClr>
+              </a:solidFill>
+              <a:round/>
+            </a:ln>
+          </c:spPr>
+        </c:majorGridlines>
+        <c:numFmt formatCode="General" sourceLinked="1"/>
+        <c:majorTickMark val="none"/>
+        <c:minorTickMark val="none"/>
+        <c:tickLblPos val="nextTo"/>
+        <c:spPr bwMode="auto">
+          <a:prstGeom prst="rect">
+            <a:avLst/>
+          </a:prstGeom>
+          <a:noFill/>
+          <a:ln>
+            <a:noFill/>
+          </a:ln>
+        </c:spPr>
+        <c:txPr>
+          <a:bodyPr/>
+          <a:p>
+            <a:pPr>
+              <a:defRPr sz="900">
+                <a:solidFill>
+                  <a:schemeClr val="tx1">
+                    <a:lumMod val="65000"/>
+                    <a:lumOff val="35000"/>
+                  </a:schemeClr>
+                </a:solidFill>
+                <a:latin typeface="+mn-lt"/>
+                <a:ea typeface="+mn-ea"/>
+                <a:cs typeface="+mn-cs"/>
+              </a:defRPr>
+            </a:pPr>
+            <a:endParaRPr/>
+          </a:p>
+        </c:txPr>
+        <c:crossAx val="1866169489"/>
+        <c:crosses val="autoZero"/>
+        <c:crossBetween val="between"/>
+      </c:valAx>
+      <c:spPr bwMode="auto">
+        <a:prstGeom prst="rect">
+          <a:avLst/>
+        </a:prstGeom>
+        <a:noFill/>
+        <a:ln>
+          <a:noFill/>
+        </a:ln>
+      </c:spPr>
+    </c:plotArea>
+    <c:legend>
+      <c:legendPos val="b"/>
+      <c:layout/>
+      <c:overlay val="0"/>
+      <c:spPr bwMode="auto">
+        <a:prstGeom prst="rect">
+          <a:avLst/>
+        </a:prstGeom>
+        <a:noFill/>
+        <a:ln>
+          <a:noFill/>
+        </a:ln>
+        <a:effectLst/>
+      </c:spPr>
+      <c:txPr>
+        <a:bodyPr/>
+        <a:p>
+          <a:pPr>
+            <a:defRPr sz="900">
+              <a:solidFill>
+                <a:schemeClr val="tx1">
+                  <a:lumMod val="65000"/>
+                  <a:lumOff val="35000"/>
+                </a:schemeClr>
+              </a:solidFill>
+              <a:latin typeface="+mn-lt"/>
+              <a:ea typeface="+mn-ea"/>
+              <a:cs typeface="+mn-cs"/>
+            </a:defRPr>
+          </a:pPr>
+          <a:endParaRPr/>
+        </a:p>
+      </c:txPr>
+    </c:legend>
+    <c:plotVisOnly val="1"/>
+    <c:dispBlanksAs val="gap"/>
+    <c:showDLblsOverMax val="0"/>
+  </c:chart>
+  <c:spPr bwMode="auto">
+    <a:xfrm>
+      <a:off x="0" y="0"/>
+      <a:ext cx="7558087" cy="3203997"/>
+    </a:xfrm>
+    <a:prstGeom prst="rect">
+      <a:avLst/>
+    </a:prstGeom>
+    <a:solidFill>
+      <a:schemeClr val="bg1"/>
+    </a:solidFill>
+    <a:ln w="9525" cap="flat" cmpd="sng" algn="ctr">
+      <a:solidFill>
+        <a:schemeClr val="tx1">
+          <a:lumMod val="15000"/>
+          <a:lumOff val="85000"/>
+        </a:schemeClr>
+      </a:solidFill>
+      <a:round/>
+    </a:ln>
+  </c:spPr>
+  <c:txPr>
+    <a:bodyPr/>
+    <a:p>
+      <a:pPr>
+        <a:defRPr sz="1000">
+          <a:solidFill>
+            <a:schemeClr val="tx1"/>
+          </a:solidFill>
+          <a:latin typeface="+mn-lt"/>
+          <a:ea typeface="+mn-ea"/>
+          <a:cs typeface="+mn-cs"/>
+        </a:defRPr>
+      </a:pPr>
+      <a:endParaRPr/>
+    </a:p>
+  </c:txPr>
+  <c:externalData r:id="rId3">
+    <c:autoUpdate val="0"/>
+  </c:externalData>
+  <c:printSettings>
+    <c:headerFooter/>
+    <c:pageMargins l="0.69999999999999996" r="0.69999999999999996" t="0.75" b="0.75" header="0.29999999999999999" footer="0.29999999999999999"/>
+    <c:pageSetup/>
+  </c:printSettings>
+</c:chartSpace>
+</file>
+
+<file path=word/charts/colors1.xml><?xml version="1.0" encoding="utf-8"?>
+<cs:colorStyle xmlns:cs="http://schemas.microsoft.com/office/drawing/2012/chartStyle" xmlns:a="http://schemas.openxmlformats.org/drawingml/2006/main" meth="cycle" id="10">
+  <a:schemeClr val="accent1"/>
+  <a:schemeClr val="accent2"/>
+  <a:schemeClr val="accent3"/>
+  <a:schemeClr val="accent4"/>
+  <a:schemeClr val="accent5"/>
+  <a:schemeClr val="accent6"/>
+  <cs:variation/>
+  <cs:variation>
+    <a:lumMod val="60000"/>
+  </cs:variation>
+  <cs:variation>
+    <a:lumMod val="80000"/>
+    <a:lumOff val="20000"/>
+  </cs:variation>
+  <cs:variation>
+    <a:lumMod val="80000"/>
+  </cs:variation>
+  <cs:variation>
+    <a:lumMod val="60000"/>
+    <a:lumOff val="40000"/>
+  </cs:variation>
+  <cs:variation>
+    <a:lumMod val="50000"/>
+  </cs:variation>
+  <cs:variation>
+    <a:lumMod val="70000"/>
+    <a:lumOff val="30000"/>
+  </cs:variation>
+  <cs:variation>
+    <a:lumMod val="70000"/>
+  </cs:variation>
+  <cs:variation>
+    <a:lumMod val="50000"/>
+    <a:lumOff val="50000"/>
+  </cs:variation>
+</cs:colorStyle>
+</file>
+
+<file path=word/charts/style1.xml><?xml version="1.0" encoding="utf-8"?>
+<cs:chartStyle xmlns:cs="http://schemas.microsoft.com/office/drawing/2012/chartStyle" xmlns:a="http://schemas.openxmlformats.org/drawingml/2006/main" id="201">
+  <cs:axisTitle>
+    <cs:lnRef idx="0"/>
+    <cs:fillRef idx="0"/>
+    <cs:effectRef idx="0"/>
+    <cs:fontRef idx="minor">
+      <a:schemeClr val="tx1">
+        <a:lumMod val="65000"/>
+        <a:lumOff val="35000"/>
+      </a:schemeClr>
+    </cs:fontRef>
+    <cs:defRPr sz="1000"/>
+  </cs:axisTitle>
+  <cs:categoryAxis>
+    <cs:lnRef idx="0"/>
+    <cs:fillRef idx="0"/>
+    <cs:effectRef idx="0"/>
+    <cs:fontRef idx="minor">
+      <a:schemeClr val="tx1">
+        <a:lumMod val="65000"/>
+        <a:lumOff val="35000"/>
+      </a:schemeClr>
+    </cs:fontRef>
+    <cs:spPr bwMode="auto">
+      <a:prstGeom prst="rect">
+        <a:avLst/>
+      </a:prstGeom>
+      <a:ln w="9525" cap="flat" cmpd="sng" algn="ctr">
+        <a:solidFill>
+          <a:schemeClr val="tx1">
+            <a:lumMod val="15000"/>
+            <a:lumOff val="85000"/>
+          </a:schemeClr>
+        </a:solidFill>
+        <a:round/>
+      </a:ln>
+    </cs:spPr>
+    <cs:defRPr sz="900"/>
+  </cs:categoryAxis>
+  <cs:chartArea>
+    <cs:lnRef idx="0"/>
+    <cs:fillRef idx="0"/>
+    <cs:effectRef idx="0"/>
+    <cs:fontRef idx="minor">
+      <a:schemeClr val="tx1"/>
+    </cs:fontRef>
+    <cs:spPr bwMode="auto">
+      <a:prstGeom prst="rect">
+        <a:avLst/>
+      </a:prstGeom>
+      <a:solidFill>
+        <a:schemeClr val="bg1"/>
+      </a:solidFill>
+      <a:ln w="9525" cap="flat" cmpd="sng" algn="ctr">
+        <a:solidFill>
+          <a:schemeClr val="tx1">
+            <a:lumMod val="15000"/>
+            <a:lumOff val="85000"/>
+          </a:schemeClr>
+        </a:solidFill>
+        <a:round/>
+      </a:ln>
+    </cs:spPr>
+    <cs:defRPr sz="1000"/>
+  </cs:chartArea>
+  <cs:dataLabel>
+    <cs:lnRef idx="0"/>
+    <cs:fillRef idx="0"/>
+    <cs:effectRef idx="0"/>
+    <cs:fontRef idx="minor">
+      <a:schemeClr val="tx1">
+        <a:lumMod val="75000"/>
+        <a:lumOff val="25000"/>
+      </a:schemeClr>
+    </cs:fontRef>
+    <cs:defRPr sz="900"/>
+  </cs:dataLabel>
+  <cs:dataPoint>
+    <cs:lnRef idx="0"/>
+    <cs:fillRef idx="1">
+      <cs:styleClr val="auto"/>
+    </cs:fillRef>
+    <cs:effectRef idx="0"/>
+    <cs:fontRef idx="minor">
+      <a:schemeClr val="tx1"/>
+    </cs:fontRef>
+  </cs:dataPoint>
+  <cs:dataPoint3D>
+    <cs:lnRef idx="0"/>
+    <cs:fillRef idx="1">
+      <cs:styleClr val="auto"/>
+    </cs:fillRef>
+    <cs:effectRef idx="0"/>
+    <cs:fontRef idx="minor">
+      <a:schemeClr val="tx1"/>
+    </cs:fontRef>
+  </cs:dataPoint3D>
+  <cs:dataPointLine>
+    <cs:lnRef idx="0">
+      <cs:styleClr val="auto"/>
+    </cs:lnRef>
+    <cs:fillRef idx="1"/>
+    <cs:effectRef idx="0"/>
+    <cs:fontRef idx="minor">
+      <a:schemeClr val="tx1"/>
+    </cs:fontRef>
+    <cs:spPr bwMode="auto">
+      <a:prstGeom prst="rect">
+        <a:avLst/>
+      </a:prstGeom>
+      <a:ln w="28575" cap="rnd">
+        <a:solidFill>
+          <a:schemeClr val="phClr"/>
+        </a:solidFill>
+        <a:round/>
+      </a:ln>
+    </cs:spPr>
+  </cs:dataPointLine>
+  <cs:dataPointMarker>
+    <cs:lnRef idx="0">
+      <cs:styleClr val="auto"/>
+    </cs:lnRef>
+    <cs:fillRef idx="1">
+      <cs:styleClr val="auto"/>
+    </cs:fillRef>
+    <cs:effectRef idx="0"/>
+    <cs:fontRef idx="minor">
+      <a:schemeClr val="tx1"/>
+    </cs:fontRef>
+    <cs:spPr bwMode="auto">
+      <a:prstGeom prst="rect">
+        <a:avLst/>
+      </a:prstGeom>
+      <a:ln w="9525">
+        <a:solidFill>
+          <a:schemeClr val="phClr"/>
+        </a:solidFill>
+      </a:ln>
+    </cs:spPr>
+  </cs:dataPointMarker>
+  <cs:dataPointWireframe>
+    <cs:lnRef idx="0">
+      <cs:styleClr val="auto"/>
+    </cs:lnRef>
+    <cs:fillRef idx="1"/>
+    <cs:effectRef idx="0"/>
+    <cs:fontRef idx="minor">
+      <a:schemeClr val="tx1"/>
+    </cs:fontRef>
+    <cs:spPr bwMode="auto">
+      <a:prstGeom prst="rect">
+        <a:avLst/>
+      </a:prstGeom>
+      <a:ln w="9525" cap="rnd">
+        <a:solidFill>
+          <a:schemeClr val="phClr"/>
+        </a:solidFill>
+        <a:round/>
+      </a:ln>
+    </cs:spPr>
+  </cs:dataPointWireframe>
+  <cs:dataTable>
+    <cs:lnRef idx="0"/>
+    <cs:fillRef idx="0"/>
+    <cs:effectRef idx="0"/>
+    <cs:fontRef idx="minor">
+      <a:schemeClr val="tx1">
+        <a:lumMod val="65000"/>
+        <a:lumOff val="35000"/>
+      </a:schemeClr>
+    </cs:fontRef>
+    <cs:spPr bwMode="auto">
+      <a:prstGeom prst="rect">
+        <a:avLst/>
+      </a:prstGeom>
+      <a:noFill/>
+      <a:ln w="9525" cap="flat" cmpd="sng" algn="ctr">
+        <a:solidFill>
+          <a:schemeClr val="tx1">
+            <a:lumMod val="15000"/>
+            <a:lumOff val="85000"/>
+          </a:schemeClr>
+        </a:solidFill>
+        <a:round/>
+      </a:ln>
+    </cs:spPr>
+    <cs:defRPr sz="900"/>
+  </cs:dataTable>
+  <cs:downBar>
+    <cs:lnRef idx="0"/>
+    <cs:fillRef idx="0"/>
+    <cs:effectRef idx="0"/>
+    <cs:fontRef idx="minor">
+      <a:schemeClr val="dk1"/>
+    </cs:fontRef>
+    <cs:spPr bwMode="auto">
+      <a:prstGeom prst="rect">
+        <a:avLst/>
+      </a:prstGeom>
+      <a:solidFill>
+        <a:schemeClr val="dk1">
+          <a:lumMod val="65000"/>
+          <a:lumOff val="35000"/>
+        </a:schemeClr>
+      </a:solidFill>
+      <a:ln w="9525">
+        <a:solidFill>
+          <a:schemeClr val="tx1">
+            <a:lumMod val="65000"/>
+            <a:lumOff val="35000"/>
+          </a:schemeClr>
+        </a:solidFill>
+      </a:ln>
+    </cs:spPr>
+  </cs:downBar>
+  <cs:dropLine>
+    <cs:lnRef idx="0"/>
+    <cs:fillRef idx="0"/>
+    <cs:effectRef idx="0"/>
+    <cs:fontRef idx="minor">
+      <a:schemeClr val="tx1"/>
+    </cs:fontRef>
+    <cs:spPr bwMode="auto">
+      <a:prstGeom prst="rect">
+        <a:avLst/>
+      </a:prstGeom>
+      <a:ln w="9525" cap="flat" cmpd="sng" algn="ctr">
+        <a:solidFill>
+          <a:schemeClr val="tx1">
+            <a:lumMod val="35000"/>
+            <a:lumOff val="65000"/>
+          </a:schemeClr>
+        </a:solidFill>
+        <a:round/>
+      </a:ln>
+    </cs:spPr>
+  </cs:dropLine>
+  <cs:errorBar>
+    <cs:lnRef idx="0"/>
+    <cs:fillRef idx="0"/>
+    <cs:effectRef idx="0"/>
+    <cs:fontRef idx="minor">
+      <a:schemeClr val="tx1"/>
+    </cs:fontRef>
+    <cs:spPr bwMode="auto">
+      <a:prstGeom prst="rect">
+        <a:avLst/>
+      </a:prstGeom>
+      <a:ln w="9525" cap="flat" cmpd="sng" algn="ctr">
+        <a:solidFill>
+          <a:schemeClr val="tx1">
+            <a:lumMod val="65000"/>
+            <a:lumOff val="35000"/>
+          </a:schemeClr>
+        </a:solidFill>
+        <a:round/>
+      </a:ln>
+    </cs:spPr>
+  </cs:errorBar>
+  <cs:floor>
+    <cs:lnRef idx="0"/>
+    <cs:fillRef idx="0"/>
+    <cs:effectRef idx="0"/>
+    <cs:fontRef idx="minor">
+      <a:schemeClr val="tx1"/>
+    </cs:fontRef>
+    <cs:spPr bwMode="auto">
+      <a:prstGeom prst="rect">
+        <a:avLst/>
+      </a:prstGeom>
+      <a:noFill/>
+      <a:ln>
+        <a:noFill/>
+      </a:ln>
+    </cs:spPr>
+  </cs:floor>
+  <cs:gridlineMajor>
+    <cs:lnRef idx="0"/>
+    <cs:fillRef idx="0"/>
+    <cs:effectRef idx="0"/>
+    <cs:fontRef idx="minor">
+      <a:schemeClr val="tx1"/>
+    </cs:fontRef>
+    <cs:spPr bwMode="auto">
+      <a:prstGeom prst="rect">
+        <a:avLst/>
+      </a:prstGeom>
+      <a:ln w="9525" cap="flat" cmpd="sng" algn="ctr">
+        <a:solidFill>
+          <a:schemeClr val="tx1">
+            <a:lumMod val="15000"/>
+            <a:lumOff val="85000"/>
+          </a:schemeClr>
+        </a:solidFill>
+        <a:round/>
+      </a:ln>
+    </cs:spPr>
+  </cs:gridlineMajor>
+  <cs:gridlineMinor>
+    <cs:lnRef idx="0"/>
+    <cs:fillRef idx="0"/>
+    <cs:effectRef idx="0"/>
+    <cs:fontRef idx="minor">
+      <a:schemeClr val="tx1"/>
+    </cs:fontRef>
+    <cs:spPr bwMode="auto">
+      <a:prstGeom prst="rect">
+        <a:avLst/>
+      </a:prstGeom>
+      <a:ln w="9525" cap="flat" cmpd="sng" algn="ctr">
+        <a:solidFill>
+          <a:schemeClr val="tx1">
+            <a:lumMod val="5000"/>
+            <a:lumOff val="95000"/>
+          </a:schemeClr>
+        </a:solidFill>
+        <a:round/>
+      </a:ln>
+    </cs:spPr>
+  </cs:gridlineMinor>
+  <cs:hiLoLine>
+    <cs:lnRef idx="0"/>
+    <cs:fillRef idx="0"/>
+    <cs:effectRef idx="0"/>
+    <cs:fontRef idx="minor">
+      <a:schemeClr val="tx1"/>
+    </cs:fontRef>
+    <cs:spPr bwMode="auto">
+      <a:prstGeom prst="rect">
+        <a:avLst/>
+      </a:prstGeom>
+      <a:ln w="9525" cap="flat" cmpd="sng" algn="ctr">
+        <a:solidFill>
+          <a:schemeClr val="tx1">
+            <a:lumMod val="75000"/>
+            <a:lumOff val="25000"/>
+          </a:schemeClr>
+        </a:solidFill>
+        <a:round/>
+      </a:ln>
+    </cs:spPr>
+  </cs:hiLoLine>
+  <cs:leaderLine>
+    <cs:lnRef idx="0"/>
+    <cs:fillRef idx="0"/>
+    <cs:effectRef idx="0"/>
+    <cs:fontRef idx="minor">
+      <a:schemeClr val="tx1"/>
+    </cs:fontRef>
+    <cs:spPr bwMode="auto">
+      <a:prstGeom prst="rect">
+        <a:avLst/>
+      </a:prstGeom>
+      <a:ln w="9525" cap="flat" cmpd="sng" algn="ctr">
+        <a:solidFill>
+          <a:schemeClr val="tx1">
+            <a:lumMod val="35000"/>
+            <a:lumOff val="65000"/>
+          </a:schemeClr>
+        </a:solidFill>
+        <a:round/>
+      </a:ln>
+    </cs:spPr>
+  </cs:leaderLine>
+  <cs:legend>
+    <cs:lnRef idx="0"/>
+    <cs:fillRef idx="0"/>
+    <cs:effectRef idx="0"/>
+    <cs:fontRef idx="minor">
+      <a:schemeClr val="tx1">
+        <a:lumMod val="65000"/>
+        <a:lumOff val="35000"/>
+      </a:schemeClr>
+    </cs:fontRef>
+    <cs:defRPr sz="900"/>
+  </cs:legend>
+  <cs:plotArea>
+    <cs:lnRef idx="0"/>
+    <cs:fillRef idx="0"/>
+    <cs:effectRef idx="0"/>
+    <cs:fontRef idx="minor">
+      <a:schemeClr val="tx1"/>
+    </cs:fontRef>
+  </cs:plotArea>
+  <cs:plotArea3D>
+    <cs:lnRef idx="0"/>
+    <cs:fillRef idx="0"/>
+    <cs:effectRef idx="0"/>
+    <cs:fontRef idx="minor">
+      <a:schemeClr val="tx1"/>
+    </cs:fontRef>
+  </cs:plotArea3D>
+  <cs:seriesAxis>
+    <cs:lnRef idx="0"/>
+    <cs:fillRef idx="0"/>
+    <cs:effectRef idx="0"/>
+    <cs:fontRef idx="minor">
+      <a:schemeClr val="tx1">
+        <a:lumMod val="65000"/>
+        <a:lumOff val="35000"/>
+      </a:schemeClr>
+    </cs:fontRef>
+    <cs:defRPr sz="900"/>
+  </cs:seriesAxis>
+  <cs:seriesLine>
+    <cs:lnRef idx="0"/>
+    <cs:fillRef idx="0"/>
+    <cs:effectRef idx="0"/>
+    <cs:fontRef idx="minor">
+      <a:schemeClr val="tx1"/>
+    </cs:fontRef>
+    <cs:spPr bwMode="auto">
+      <a:prstGeom prst="rect">
+        <a:avLst/>
+      </a:prstGeom>
+      <a:ln w="9525" cap="flat" cmpd="sng" algn="ctr">
+        <a:solidFill>
+          <a:schemeClr val="tx1">
+            <a:lumMod val="35000"/>
+            <a:lumOff val="65000"/>
+          </a:schemeClr>
+        </a:solidFill>
+        <a:round/>
+      </a:ln>
+    </cs:spPr>
+  </cs:seriesLine>
+  <cs:title>
+    <cs:lnRef idx="0"/>
+    <cs:fillRef idx="0"/>
+    <cs:effectRef idx="0"/>
+    <cs:fontRef idx="minor">
+      <a:schemeClr val="tx1">
+        <a:lumMod val="65000"/>
+        <a:lumOff val="35000"/>
+      </a:schemeClr>
+    </cs:fontRef>
+    <cs:defRPr sz="1400" b="0" spc="0"/>
+  </cs:title>
+  <cs:trendline>
+    <cs:lnRef idx="0">
+      <cs:styleClr val="auto"/>
+    </cs:lnRef>
+    <cs:fillRef idx="0"/>
+    <cs:effectRef idx="0"/>
+    <cs:fontRef idx="minor">
+      <a:schemeClr val="tx1"/>
+    </cs:fontRef>
+    <cs:spPr bwMode="auto">
+      <a:prstGeom prst="rect">
+        <a:avLst/>
+      </a:prstGeom>
+      <a:ln w="19050" cap="rnd">
+        <a:solidFill>
+          <a:schemeClr val="phClr"/>
+        </a:solidFill>
+        <a:prstDash val="sysDot"/>
+      </a:ln>
+    </cs:spPr>
+  </cs:trendline>
+  <cs:trendlineLabel>
+    <cs:lnRef idx="0"/>
+    <cs:fillRef idx="0"/>
+    <cs:effectRef idx="0"/>
+    <cs:fontRef idx="minor">
+      <a:schemeClr val="tx1">
+        <a:lumMod val="65000"/>
+        <a:lumOff val="35000"/>
+      </a:schemeClr>
+    </cs:fontRef>
+    <cs:defRPr sz="900"/>
+  </cs:trendlineLabel>
+  <cs:upBar>
+    <cs:lnRef idx="0"/>
+    <cs:fillRef idx="0"/>
+    <cs:effectRef idx="0"/>
+    <cs:fontRef idx="minor">
+      <a:schemeClr val="dk1"/>
+    </cs:fontRef>
+    <cs:spPr bwMode="auto">
+      <a:prstGeom prst="rect">
+        <a:avLst/>
+      </a:prstGeom>
+      <a:solidFill>
+        <a:schemeClr val="lt1"/>
+      </a:solidFill>
+      <a:ln w="9525">
+        <a:solidFill>
+          <a:schemeClr val="tx1">
+            <a:lumMod val="15000"/>
+            <a:lumOff val="85000"/>
+          </a:schemeClr>
+        </a:solidFill>
+      </a:ln>
+    </cs:spPr>
+  </cs:upBar>
+  <cs:valueAxis>
+    <cs:lnRef idx="0"/>
+    <cs:fillRef idx="0"/>
+    <cs:effectRef idx="0"/>
+    <cs:fontRef idx="minor">
+      <a:schemeClr val="tx1">
+        <a:lumMod val="65000"/>
+        <a:lumOff val="35000"/>
+      </a:schemeClr>
+    </cs:fontRef>
+    <cs:defRPr sz="900"/>
+  </cs:valueAxis>
+  <cs:wall>
+    <cs:lnRef idx="0"/>
+    <cs:fillRef idx="0"/>
+    <cs:effectRef idx="0"/>
+    <cs:fontRef idx="minor">
+      <a:schemeClr val="tx1"/>
+    </cs:fontRef>
+    <cs:spPr bwMode="auto">
+      <a:prstGeom prst="rect">
+        <a:avLst/>
+      </a:prstGeom>
+      <a:noFill/>
+      <a:ln>
+        <a:noFill/>
+      </a:ln>
+    </cs:spPr>
+  </cs:wall>
+  <cs:dataPointMarkerLayout symbol="circle" size="5"/>
+</cs:chartStyle>
 </file>
 
 <file path=word/theme/theme1.xml><?xml version="1.0" encoding="utf-8"?>

</xml_diff>

<commit_message>
made more progress on my report
</commit_message>
<xml_diff>
--- a/report.docx
+++ b/report.docx
@@ -168,7 +168,7 @@
         <w:rPr>
           <w:highlight w:val="none"/>
         </w:rPr>
-        <w:t xml:space="preserve">I also used the Cython compiler to speed up my search. I used the template from this website to compile my Python code: </w:t>
+        <w:t xml:space="preserve">I also used the Cython compiler to speed up my search. Cython is a tool that converts Python code into C code. I used the template from this website to compile my Python code: </w:t>
       </w:r>
       <w:r>
         <w:rPr>
@@ -298,10 +298,6 @@
       <w:r/>
     </w:p>
     <w:p>
-      <w:r/>
-      <w:r/>
-    </w:p>
-    <w:p>
       <w:pPr>
         <w:rPr>
           <w:b/>
@@ -379,14 +375,6 @@
         </w:drawing>
       </w:r>
       <w:r/>
-    </w:p>
-    <w:p>
-      <w:pPr>
-        <w:jc w:val="left"/>
-        <w:rPr>
-          <w:highlight w:val="none"/>
-        </w:rPr>
-      </w:pPr>
       <w:r>
         <w:rPr>
           <w:highlight w:val="none"/>
@@ -410,11 +398,19 @@
         <w:rPr>
           <w:highlight w:val="none"/>
         </w:rPr>
+        <w:t xml:space="preserve">In Figure 2 below, we see the results of running Backward Elimination on the Small data.</w:t>
       </w:r>
       <w:r>
         <w:rPr>
           <w:highlight w:val="none"/>
         </w:rPr>
+        <w:t xml:space="preserve"> I started by reporting the accuracy using All Features, which is 79.0%. Then after removing Feature 1, we have an i</w:t>
+      </w:r>
+      <w:r>
+        <w:rPr>
+          <w:highlight w:val="none"/>
+        </w:rPr>
+        <w:t xml:space="preserve">mproved accuracy of 81.2%. In the next iteration, Feature 9 is removed for an improved accuracy of 83.2%. After all the iterations complete, I find that we have the same results as Forward Selection, which is features [2,5,6] is the best answer with 95.8%, and that features [2,6] is most likely and over-fit with an accuracy of 97.4%.</w:t>
       </w:r>
       <w:r/>
     </w:p>
@@ -429,150 +425,9 @@
         <w:rPr>
           <w:highlight w:val="none"/>
         </w:rPr>
-      </w:r>
-      <w:r>
-        <w:rPr>
-          <w:highlight w:val="none"/>
-        </w:rPr>
-      </w:r>
-      <w:r/>
-    </w:p>
-    <w:p>
-      <w:pPr>
-        <w:jc w:val="left"/>
-        <w:rPr>
-          <w:highlight w:val="none"/>
-        </w:rPr>
-      </w:pPr>
-      <w:r>
-        <w:rPr>
-          <w:highlight w:val="none"/>
-        </w:rPr>
-      </w:r>
-      <w:r>
-        <w:rPr>
-          <w:highlight w:val="none"/>
-        </w:rPr>
-      </w:r>
-      <w:r/>
-    </w:p>
-    <w:p>
-      <w:pPr>
-        <w:jc w:val="left"/>
-        <w:rPr>
-          <w:highlight w:val="none"/>
-        </w:rPr>
-      </w:pPr>
-      <w:r>
-        <w:rPr>
-          <w:highlight w:val="none"/>
-        </w:rPr>
-      </w:r>
-      <w:r>
-        <w:rPr>
-          <w:highlight w:val="none"/>
-        </w:rPr>
-      </w:r>
-      <w:r/>
-    </w:p>
-    <w:p>
-      <w:pPr>
-        <w:jc w:val="left"/>
-        <w:rPr>
-          <w:highlight w:val="none"/>
-        </w:rPr>
-      </w:pPr>
-      <w:r>
-        <w:rPr>
-          <w:highlight w:val="none"/>
-        </w:rPr>
-      </w:r>
-      <w:r>
-        <w:rPr>
-          <w:highlight w:val="none"/>
-        </w:rPr>
-      </w:r>
-      <w:r/>
-    </w:p>
-    <w:p>
-      <w:pPr>
-        <w:jc w:val="left"/>
-        <w:rPr>
-          <w:highlight w:val="none"/>
-        </w:rPr>
-      </w:pPr>
-      <w:r>
-        <w:rPr>
-          <w:highlight w:val="none"/>
-        </w:rPr>
-      </w:r>
-      <w:r>
-        <w:rPr>
-          <w:highlight w:val="none"/>
-        </w:rPr>
-      </w:r>
-      <w:r/>
-    </w:p>
-    <w:p>
-      <w:pPr>
-        <w:jc w:val="left"/>
-        <w:rPr>
-          <w:highlight w:val="none"/>
-        </w:rPr>
-      </w:pPr>
-      <w:r>
-        <w:rPr>
-          <w:highlight w:val="none"/>
-        </w:rPr>
-      </w:r>
-      <w:r>
-        <w:rPr>
-          <w:highlight w:val="none"/>
-        </w:rPr>
-      </w:r>
-      <w:r/>
-    </w:p>
-    <w:p>
-      <w:pPr>
-        <w:jc w:val="left"/>
-        <w:rPr>
-          <w:highlight w:val="none"/>
-        </w:rPr>
-      </w:pPr>
-      <w:r>
-        <w:rPr>
-          <w:highlight w:val="none"/>
-        </w:rPr>
-        <w:t xml:space="preserve">In Figure 2 below, we see the results of running Backward Elimination on the Small data.</w:t>
-      </w:r>
-      <w:r>
-        <w:rPr>
-          <w:highlight w:val="none"/>
-        </w:rPr>
-        <w:t xml:space="preserve"> I started by reporting the accuracy using All Features, which is 79.0%. Then after removing Feature 1, we have an i</w:t>
-      </w:r>
-      <w:r>
-        <w:rPr>
-          <w:highlight w:val="none"/>
-        </w:rPr>
-        <w:t xml:space="preserve">mproved accuracy of 81.2%. After all the iterations complete, I find that we have the same results as Forward Selection, which is features [2,5,6] is the best answer with 95.8%, and that features [2,6] is most likely and over-fit with an accuracy of 97.4%.</w:t>
-      </w:r>
-      <w:r/>
-    </w:p>
-    <w:p>
-      <w:pPr>
-        <w:jc w:val="left"/>
-        <w:rPr>
-          <w:highlight w:val="none"/>
-        </w:rPr>
-      </w:pPr>
-      <w:r>
-        <w:rPr>
-          <w:highlight w:val="none"/>
-        </w:rPr>
         <w:drawing>
           <wp:inline distT="0" distB="0" distL="0" distR="0">
-            <wp:extent cx="5471999" cy="3203998"/>
+            <wp:extent cx="5471997" cy="3203997"/>
             <wp:effectExtent l="4762" t="4762" r="4762" b="4762"/>
             <wp:docPr id="2" name="" hidden="0"/>
             <wp:cNvGraphicFramePr/>
@@ -632,7 +487,7 @@
           <w:b w:val="false"/>
           <w:highlight w:val="none"/>
         </w:rPr>
-        <w:t xml:space="preserve">ll Data set is that features [2,5,6] is the best.Using features [2,6] may result in an over-fitting because it is marginally more accurate. It may make a really good model for the data we have, but it may also perform worse when deployed in the real world.</w:t>
+        <w:t xml:space="preserve">ll Data set is that features [2,5,6] is the best. Using features [2,6] may result in an over-fitting because it is marginally more accurate, but uses less features. It may make a really good model for the data we have, but it may also perform worse when deployed in the real world.</w:t>
       </w:r>
       <w:r>
         <w:rPr>
@@ -682,6 +537,26 @@
       <w:r/>
     </w:p>
     <w:p>
+      <w:r/>
+      <w:r/>
+    </w:p>
+    <w:p>
+      <w:r/>
+      <w:r/>
+    </w:p>
+    <w:p>
+      <w:r/>
+      <w:r/>
+    </w:p>
+    <w:p>
+      <w:r/>
+      <w:r/>
+    </w:p>
+    <w:p>
+      <w:r/>
+      <w:r/>
+    </w:p>
+    <w:p>
       <w:pPr>
         <w:rPr>
           <w:b/>
@@ -737,6 +612,7 @@
         <w:rPr>
           <w:b w:val="false"/>
         </w:rPr>
+        <w:t xml:space="preserve"> For the empty set, I reported the Default Rate which is 84.4% accuracy. Then I added Feature 34 for a marginal decrease to 84.2% accuracy. After that, adding Feature 29 for a set of [34,29] results in a large increase to 97.2% accuracy. This is the highest accuracy recorded. After all the iterations, I believe the best answer from Forward Selection is features [34,29,20] for an accuracy of 95.7%. I believe this because it is only 1.5% less accurate than features [34,29]. Similar to the Small Data set, this is most likely an issue with overfitting, having 3 features with minimally lower accuracy reduces the chances of overfitting. </w:t>
       </w:r>
       <w:r/>
     </w:p>
@@ -744,7 +620,7 @@
       <w:r>
         <w:drawing>
           <wp:inline distT="0" distB="0" distL="0" distR="0">
-            <wp:extent cx="5486400" cy="3200399"/>
+            <wp:extent cx="5486400" cy="3200397"/>
             <wp:effectExtent l="4762" t="4762" r="4762" b="4762"/>
             <wp:docPr id="3" name="Chart 2" hidden="0"/>
             <wp:cNvGraphicFramePr/>
@@ -757,6 +633,1962 @@
         </w:drawing>
       </w:r>
       <w:r/>
+    </w:p>
+    <w:p>
+      <w:pPr>
+        <w:rPr>
+          <w:highlight w:val="none"/>
+        </w:rPr>
+      </w:pPr>
+      <w:r>
+        <w:rPr>
+          <w:highlight w:val="none"/>
+        </w:rPr>
+      </w:r>
+      <w:r>
+        <w:rPr>
+          <w:highlight w:val="none"/>
+        </w:rPr>
+      </w:r>
+    </w:p>
+    <w:p>
+      <w:pPr>
+        <w:rPr>
+          <w:highlight w:val="none"/>
+        </w:rPr>
+      </w:pPr>
+      <w:r/>
+      <w:r>
+        <w:rPr>
+          <w:b w:val="false"/>
+        </w:rPr>
+        <w:t xml:space="preserve">In Figure 4 below, we see the results of running Backward Elimination on the LARGE Data</w:t>
+      </w:r>
+      <w:r>
+        <w:rPr>
+          <w:highlight w:val="none"/>
+        </w:rPr>
+        <w:t xml:space="preserve">. At the start, I report the accuracy of all the features, which is 73.0%. In the first iteration, I removed Feature 29 for an improved accuracy of 74.1%. In the next iteration, I removed Feature 34 for an improved accuracy of 74.6%. After all the iterations, I somehow find the the best set of features would be the set of no features [ ], for an accuracy of 84.4%. That means the most accurate model is a random guess. This is interesting because we found in the Forward Selection that there exists sets of features with high accuracy. I believe we have this result because we search through the features using a greedy search, and that the set [ ] is a local maxima. For example, maybe we removed Feature 11 at level 29 because it slightly increases our accuracy. But we might get better results if we remove a different feature the decreases our accuracy temporarily, only to significantly increase our accuracy. Basically using greedy search for the features guarantees that we get stuck at a local maxima.</w:t>
+      </w:r>
+      <w:r/>
+    </w:p>
+    <w:p>
+      <w:pPr>
+        <w:rPr>
+          <w:highlight w:val="none"/>
+        </w:rPr>
+      </w:pPr>
+      <w:r>
+        <w:rPr>
+          <w:highlight w:val="none"/>
+        </w:rPr>
+      </w:r>
+      <w:r>
+        <w:rPr>
+          <w:highlight w:val="none"/>
+        </w:rPr>
+        <w:drawing>
+          <wp:inline distT="0" distB="0" distL="0" distR="0">
+            <wp:extent cx="5471997" cy="3203997"/>
+            <wp:effectExtent l="4762" t="4762" r="4762" b="4762"/>
+            <wp:docPr id="4" name="" hidden="0"/>
+            <wp:cNvGraphicFramePr/>
+            <a:graphic xmlns:a="http://schemas.openxmlformats.org/drawingml/2006/main">
+              <a:graphicData uri="http://schemas.openxmlformats.org/drawingml/2006/chart">
+                <c:chart xmlns:c="http://schemas.openxmlformats.org/drawingml/2006/chart" xmlns:r="http://schemas.openxmlformats.org/officeDocument/2006/relationships" r:id="rId17"/>
+              </a:graphicData>
+            </a:graphic>
+          </wp:inline>
+        </w:drawing>
+      </w:r>
+      <w:r>
+        <w:rPr>
+          <w:highlight w:val="none"/>
+        </w:rPr>
+      </w:r>
+      <w:r>
+        <w:rPr>
+          <w:highlight w:val="none"/>
+        </w:rPr>
+      </w:r>
+      <w:r>
+        <w:rPr>
+          <w:highlight w:val="none"/>
+        </w:rPr>
+      </w:r>
+      <w:r>
+        <w:rPr>
+          <w:highlight w:val="none"/>
+        </w:rPr>
+      </w:r>
+    </w:p>
+    <w:p>
+      <w:pPr>
+        <w:rPr>
+          <w:b/>
+          <w:highlight w:val="none"/>
+        </w:rPr>
+      </w:pPr>
+      <w:r>
+        <w:rPr>
+          <w:b/>
+          <w:highlight w:val="none"/>
+        </w:rPr>
+        <w:t xml:space="preserve">Conclusion for LARGE Data:</w:t>
+      </w:r>
+      <w:r>
+        <w:rPr>
+          <w:b/>
+          <w:highlight w:val="none"/>
+        </w:rPr>
+      </w:r>
+    </w:p>
+    <w:p>
+      <w:pPr>
+        <w:rPr>
+          <w:b w:val="false"/>
+          <w:highlight w:val="none"/>
+        </w:rPr>
+      </w:pPr>
+      <w:r>
+        <w:rPr>
+          <w:b w:val="false"/>
+          <w:highlight w:val="none"/>
+        </w:rPr>
+        <w:t xml:space="preserve">Since Backward Elimination returned an obviously suboptimal answer, I can only take the result from Forward Selection as my correct answer. To summarize, I believe features </w:t>
+      </w:r>
+      <w:r>
+        <w:rPr>
+          <w:b w:val="false"/>
+        </w:rPr>
+        <w:t xml:space="preserve">[34,29,20]</w:t>
+      </w:r>
+      <w:r>
+        <w:rPr>
+          <w:b w:val="false"/>
+          <w:highlight w:val="none"/>
+        </w:rPr>
+        <w:t xml:space="preserve"> to be the best answer because it is the perfect compromise between overfitting and accuracy. By having 3 features instead of two, we are more likely to have a strong correlation. By sacrificing  1.5% inaccuracy, we reduce the chances of our model being overfit.</w:t>
+      </w:r>
+      <w:r>
+        <w:rPr>
+          <w:b w:val="false"/>
+          <w:highlight w:val="none"/>
+        </w:rPr>
+      </w:r>
+      <w:r>
+        <w:rPr>
+          <w:b w:val="false"/>
+          <w:highlight w:val="none"/>
+        </w:rPr>
+      </w:r>
+      <w:r>
+        <w:rPr>
+          <w:b w:val="false"/>
+          <w:highlight w:val="none"/>
+        </w:rPr>
+      </w:r>
+    </w:p>
+    <w:p>
+      <w:pPr>
+        <w:rPr>
+          <w:b w:val="false"/>
+          <w:highlight w:val="none"/>
+        </w:rPr>
+      </w:pPr>
+      <w:r>
+        <w:rPr>
+          <w:b w:val="false"/>
+          <w:highlight w:val="none"/>
+        </w:rPr>
+      </w:r>
+      <w:r>
+        <w:rPr>
+          <w:b w:val="false"/>
+          <w:highlight w:val="none"/>
+        </w:rPr>
+      </w:r>
+    </w:p>
+    <w:p>
+      <w:pPr>
+        <w:rPr>
+          <w:b/>
+          <w:highlight w:val="none"/>
+        </w:rPr>
+      </w:pPr>
+      <w:r>
+        <w:rPr>
+          <w:b/>
+          <w:highlight w:val="none"/>
+        </w:rPr>
+        <w:t xml:space="preserve">Computational Effort for Search</w:t>
+      </w:r>
+      <w:r>
+        <w:rPr>
+          <w:b w:val="false"/>
+          <w:highlight w:val="none"/>
+        </w:rPr>
+      </w:r>
+      <w:r>
+        <w:rPr>
+          <w:b w:val="false"/>
+          <w:highlight w:val="none"/>
+        </w:rPr>
+      </w:r>
+    </w:p>
+    <w:p>
+      <w:pPr>
+        <w:rPr>
+          <w:b w:val="false"/>
+          <w:highlight w:val="none"/>
+        </w:rPr>
+      </w:pPr>
+      <w:r>
+        <w:rPr>
+          <w:b w:val="false"/>
+          <w:highlight w:val="none"/>
+        </w:rPr>
+        <w:t xml:space="preserve">The search was performed on a laptop with an Intel i7 9740H with 16 GB of RAM. Table 1 shows how long it took for the laptop to perform the searches.</w:t>
+      </w:r>
+      <w:r>
+        <w:rPr>
+          <w:b w:val="false"/>
+          <w:highlight w:val="none"/>
+        </w:rPr>
+      </w:r>
+    </w:p>
+    <w:tbl>
+      <w:tblPr>
+        <w:tblStyle w:val="758"/>
+        <w:tblW w:w="0" w:type="auto"/>
+        <w:tblLook w:val="04A0" w:firstRow="1" w:lastRow="0" w:firstColumn="1" w:lastColumn="0" w:noHBand="0" w:noVBand="1"/>
+      </w:tblPr>
+      <w:tblGrid>
+        <w:gridCol w:w="3118"/>
+        <w:gridCol w:w="3118"/>
+        <w:gridCol w:w="3118"/>
+      </w:tblGrid>
+      <w:tr>
+        <w:trPr/>
+        <w:tc>
+          <w:tcPr>
+            <w:tcW w:w="3118" w:type="dxa"/>
+            <w:textDirection w:val="lrTb"/>
+            <w:noWrap w:val="false"/>
+          </w:tcPr>
+          <w:p>
+            <w:pPr>
+              <w:rPr>
+                <w:b w:val="false"/>
+                <w:highlight w:val="none"/>
+              </w:rPr>
+            </w:pPr>
+            <w:r>
+              <w:rPr>
+                <w:b w:val="false"/>
+                <w:highlight w:val="none"/>
+              </w:rPr>
+            </w:r>
+            <w:r>
+              <w:rPr>
+                <w:b w:val="false"/>
+                <w:highlight w:val="none"/>
+              </w:rPr>
+            </w:r>
+          </w:p>
+        </w:tc>
+        <w:tc>
+          <w:tcPr>
+            <w:tcW w:w="3118" w:type="dxa"/>
+            <w:textDirection w:val="lrTb"/>
+            <w:noWrap w:val="false"/>
+          </w:tcPr>
+          <w:p>
+            <w:pPr>
+              <w:jc w:val="center"/>
+              <w:rPr>
+                <w:b w:val="false"/>
+                <w:highlight w:val="none"/>
+              </w:rPr>
+            </w:pPr>
+            <w:r>
+              <w:rPr>
+                <w:b w:val="false"/>
+                <w:highlight w:val="none"/>
+              </w:rPr>
+              <w:t xml:space="preserve">Table 1</w:t>
+            </w:r>
+            <w:r>
+              <w:rPr>
+                <w:b w:val="false"/>
+                <w:highlight w:val="none"/>
+              </w:rPr>
+            </w:r>
+          </w:p>
+        </w:tc>
+        <w:tc>
+          <w:tcPr>
+            <w:tcW w:w="3118" w:type="dxa"/>
+            <w:textDirection w:val="lrTb"/>
+            <w:noWrap w:val="false"/>
+          </w:tcPr>
+          <w:p>
+            <w:pPr>
+              <w:rPr>
+                <w:b w:val="false"/>
+                <w:highlight w:val="none"/>
+              </w:rPr>
+            </w:pPr>
+            <w:r>
+              <w:rPr>
+                <w:b w:val="false"/>
+                <w:highlight w:val="none"/>
+              </w:rPr>
+            </w:r>
+            <w:r>
+              <w:rPr>
+                <w:b w:val="false"/>
+                <w:highlight w:val="none"/>
+              </w:rPr>
+            </w:r>
+          </w:p>
+        </w:tc>
+      </w:tr>
+      <w:tr>
+        <w:trPr/>
+        <w:tc>
+          <w:tcPr>
+            <w:tcW w:w="3118" w:type="dxa"/>
+            <w:textDirection w:val="lrTb"/>
+            <w:noWrap w:val="false"/>
+          </w:tcPr>
+          <w:p>
+            <w:pPr>
+              <w:rPr>
+                <w:b w:val="false"/>
+                <w:highlight w:val="none"/>
+              </w:rPr>
+            </w:pPr>
+            <w:r>
+              <w:rPr>
+                <w:b w:val="false"/>
+                <w:highlight w:val="none"/>
+              </w:rPr>
+            </w:r>
+            <w:r>
+              <w:rPr>
+                <w:b w:val="false"/>
+                <w:highlight w:val="none"/>
+              </w:rPr>
+            </w:r>
+          </w:p>
+        </w:tc>
+        <w:tc>
+          <w:tcPr>
+            <w:tcW w:w="3118" w:type="dxa"/>
+            <w:textDirection w:val="lrTb"/>
+            <w:noWrap w:val="false"/>
+          </w:tcPr>
+          <w:p>
+            <w:pPr>
+              <w:jc w:val="center"/>
+              <w:rPr>
+                <w:b w:val="false"/>
+                <w:highlight w:val="none"/>
+              </w:rPr>
+            </w:pPr>
+            <w:r>
+              <w:rPr>
+                <w:b w:val="false"/>
+                <w:highlight w:val="none"/>
+              </w:rPr>
+              <w:t xml:space="preserve">Small Data Set</w:t>
+            </w:r>
+            <w:r>
+              <w:rPr>
+                <w:b w:val="false"/>
+                <w:highlight w:val="none"/>
+              </w:rPr>
+            </w:r>
+          </w:p>
+        </w:tc>
+        <w:tc>
+          <w:tcPr>
+            <w:tcW w:w="3118" w:type="dxa"/>
+            <w:textDirection w:val="lrTb"/>
+            <w:noWrap w:val="false"/>
+          </w:tcPr>
+          <w:p>
+            <w:pPr>
+              <w:jc w:val="center"/>
+              <w:rPr>
+                <w:b w:val="false"/>
+                <w:highlight w:val="none"/>
+              </w:rPr>
+            </w:pPr>
+            <w:r>
+              <w:rPr>
+                <w:b w:val="false"/>
+                <w:highlight w:val="none"/>
+              </w:rPr>
+              <w:t xml:space="preserve">LARGE Data Set</w:t>
+            </w:r>
+            <w:r>
+              <w:rPr>
+                <w:b w:val="false"/>
+                <w:highlight w:val="none"/>
+              </w:rPr>
+            </w:r>
+          </w:p>
+        </w:tc>
+      </w:tr>
+      <w:tr>
+        <w:trPr/>
+        <w:tc>
+          <w:tcPr>
+            <w:tcW w:w="3118" w:type="dxa"/>
+            <w:textDirection w:val="lrTb"/>
+            <w:noWrap w:val="false"/>
+          </w:tcPr>
+          <w:p>
+            <w:pPr>
+              <w:jc w:val="center"/>
+              <w:rPr>
+                <w:b w:val="false"/>
+                <w:highlight w:val="none"/>
+              </w:rPr>
+            </w:pPr>
+            <w:r>
+              <w:rPr>
+                <w:b w:val="false"/>
+                <w:highlight w:val="none"/>
+              </w:rPr>
+              <w:t xml:space="preserve">Forward Selection</w:t>
+            </w:r>
+            <w:r>
+              <w:rPr>
+                <w:b w:val="false"/>
+                <w:highlight w:val="none"/>
+              </w:rPr>
+            </w:r>
+          </w:p>
+        </w:tc>
+        <w:tc>
+          <w:tcPr>
+            <w:tcW w:w="3118" w:type="dxa"/>
+            <w:textDirection w:val="lrTb"/>
+            <w:noWrap w:val="false"/>
+          </w:tcPr>
+          <w:p>
+            <w:pPr>
+              <w:jc w:val="center"/>
+              <w:rPr>
+                <w:b w:val="false"/>
+                <w:highlight w:val="none"/>
+              </w:rPr>
+            </w:pPr>
+            <w:r>
+              <w:rPr>
+                <w:b w:val="false"/>
+                <w:highlight w:val="none"/>
+              </w:rPr>
+              <w:t xml:space="preserve">5.2 Seconds</w:t>
+            </w:r>
+            <w:r>
+              <w:rPr>
+                <w:b w:val="false"/>
+                <w:highlight w:val="none"/>
+              </w:rPr>
+            </w:r>
+          </w:p>
+        </w:tc>
+        <w:tc>
+          <w:tcPr>
+            <w:tcW w:w="3118" w:type="dxa"/>
+            <w:textDirection w:val="lrTb"/>
+            <w:noWrap w:val="false"/>
+          </w:tcPr>
+          <w:p>
+            <w:pPr>
+              <w:ind w:firstLine="709"/>
+              <w:rPr>
+                <w:b w:val="false"/>
+                <w:highlight w:val="none"/>
+              </w:rPr>
+            </w:pPr>
+            <w:r>
+              <w:rPr>
+                <w:b w:val="false"/>
+                <w:highlight w:val="none"/>
+              </w:rPr>
+              <w:t xml:space="preserve">2.2 Hours</w:t>
+            </w:r>
+            <w:r>
+              <w:rPr>
+                <w:b w:val="false"/>
+                <w:highlight w:val="none"/>
+              </w:rPr>
+            </w:r>
+          </w:p>
+        </w:tc>
+      </w:tr>
+      <w:tr>
+        <w:trPr/>
+        <w:tc>
+          <w:tcPr>
+            <w:tcW w:w="3118" w:type="dxa"/>
+            <w:textDirection w:val="lrTb"/>
+            <w:noWrap w:val="false"/>
+          </w:tcPr>
+          <w:p>
+            <w:pPr>
+              <w:jc w:val="center"/>
+              <w:rPr>
+                <w:b w:val="false"/>
+                <w:highlight w:val="none"/>
+              </w:rPr>
+            </w:pPr>
+            <w:r>
+              <w:rPr>
+                <w:b w:val="false"/>
+                <w:highlight w:val="none"/>
+              </w:rPr>
+              <w:t xml:space="preserve">Backward Elimination</w:t>
+            </w:r>
+            <w:r>
+              <w:rPr>
+                <w:b w:val="false"/>
+                <w:highlight w:val="none"/>
+              </w:rPr>
+            </w:r>
+          </w:p>
+        </w:tc>
+        <w:tc>
+          <w:tcPr>
+            <w:tcW w:w="3118" w:type="dxa"/>
+            <w:textDirection w:val="lrTb"/>
+            <w:noWrap w:val="false"/>
+          </w:tcPr>
+          <w:p>
+            <w:pPr>
+              <w:jc w:val="center"/>
+              <w:rPr>
+                <w:b w:val="false"/>
+                <w:highlight w:val="none"/>
+              </w:rPr>
+            </w:pPr>
+            <w:r>
+              <w:rPr>
+                <w:b w:val="false"/>
+                <w:highlight w:val="none"/>
+              </w:rPr>
+              <w:t xml:space="preserve">6.6 Seconds</w:t>
+            </w:r>
+            <w:r>
+              <w:rPr>
+                <w:b w:val="false"/>
+                <w:highlight w:val="none"/>
+              </w:rPr>
+            </w:r>
+          </w:p>
+        </w:tc>
+        <w:tc>
+          <w:tcPr>
+            <w:tcW w:w="3118" w:type="dxa"/>
+            <w:textDirection w:val="lrTb"/>
+            <w:noWrap w:val="false"/>
+          </w:tcPr>
+          <w:p>
+            <w:pPr>
+              <w:jc w:val="center"/>
+              <w:rPr>
+                <w:b w:val="false"/>
+                <w:highlight w:val="none"/>
+              </w:rPr>
+            </w:pPr>
+            <w:r>
+              <w:rPr>
+                <w:b w:val="false"/>
+                <w:highlight w:val="none"/>
+              </w:rPr>
+              <w:t xml:space="preserve">3.6 Hours</w:t>
+            </w:r>
+            <w:r>
+              <w:rPr>
+                <w:b w:val="false"/>
+                <w:highlight w:val="none"/>
+              </w:rPr>
+            </w:r>
+          </w:p>
+        </w:tc>
+      </w:tr>
+    </w:tbl>
+    <w:p>
+      <w:pPr>
+        <w:rPr>
+          <w:b w:val="false"/>
+          <w:highlight w:val="none"/>
+        </w:rPr>
+      </w:pPr>
+      <w:r>
+        <w:rPr>
+          <w:b w:val="false"/>
+          <w:highlight w:val="none"/>
+        </w:rPr>
+      </w:r>
+      <w:r>
+        <w:rPr>
+          <w:b w:val="false"/>
+          <w:highlight w:val="none"/>
+        </w:rPr>
+      </w:r>
+    </w:p>
+    <w:p>
+      <w:pPr>
+        <w:rPr>
+          <w:b w:val="false"/>
+          <w:highlight w:val="none"/>
+        </w:rPr>
+      </w:pPr>
+      <w:r>
+        <w:rPr>
+          <w:b w:val="false"/>
+          <w:highlight w:val="none"/>
+        </w:rPr>
+        <w:t xml:space="preserve">I originally used Python, but it was taking upwards of 4 hours to compute the LARGE Data set. I was able to use Cython to compile my Python code into C code, which improved the runtime about 30%. The LARGE Data set orginally took 3.5 hours to compute, but can now compute in 2.2 hours.</w:t>
+      </w:r>
+      <w:r>
+        <w:rPr>
+          <w:b w:val="false"/>
+          <w:highlight w:val="none"/>
+        </w:rPr>
+      </w:r>
+      <w:r>
+        <w:rPr>
+          <w:b w:val="false"/>
+          <w:highlight w:val="none"/>
+        </w:rPr>
+      </w:r>
+      <w:r>
+        <w:rPr>
+          <w:b w:val="false"/>
+          <w:highlight w:val="none"/>
+        </w:rPr>
+      </w:r>
+    </w:p>
+    <w:p>
+      <w:pPr>
+        <w:rPr>
+          <w:b w:val="false"/>
+          <w:highlight w:val="none"/>
+        </w:rPr>
+      </w:pPr>
+      <w:r>
+        <w:rPr>
+          <w:b w:val="false"/>
+          <w:highlight w:val="none"/>
+        </w:rPr>
+      </w:r>
+      <w:r>
+        <w:rPr>
+          <w:b w:val="false"/>
+          <w:highlight w:val="none"/>
+        </w:rPr>
+      </w:r>
+    </w:p>
+    <w:p>
+      <w:pPr>
+        <w:rPr>
+          <w:b w:val="false"/>
+          <w:highlight w:val="none"/>
+        </w:rPr>
+      </w:pPr>
+      <w:r>
+        <w:rPr>
+          <w:b w:val="false"/>
+          <w:highlight w:val="none"/>
+        </w:rPr>
+      </w:r>
+      <w:r>
+        <w:rPr>
+          <w:b w:val="false"/>
+          <w:highlight w:val="none"/>
+        </w:rPr>
+      </w:r>
+    </w:p>
+    <w:p>
+      <w:pPr>
+        <w:rPr>
+          <w:b w:val="false"/>
+          <w:highlight w:val="none"/>
+        </w:rPr>
+      </w:pPr>
+      <w:r>
+        <w:rPr>
+          <w:b w:val="false"/>
+          <w:highlight w:val="none"/>
+        </w:rPr>
+      </w:r>
+      <w:r>
+        <w:rPr>
+          <w:b w:val="false"/>
+          <w:highlight w:val="none"/>
+        </w:rPr>
+      </w:r>
+    </w:p>
+    <w:p>
+      <w:pPr>
+        <w:rPr>
+          <w:b w:val="false"/>
+          <w:highlight w:val="none"/>
+        </w:rPr>
+      </w:pPr>
+      <w:r>
+        <w:rPr>
+          <w:b w:val="false"/>
+          <w:highlight w:val="none"/>
+        </w:rPr>
+      </w:r>
+      <w:r>
+        <w:rPr>
+          <w:b w:val="false"/>
+          <w:highlight w:val="none"/>
+        </w:rPr>
+      </w:r>
+    </w:p>
+    <w:p>
+      <w:pPr>
+        <w:rPr>
+          <w:b w:val="false"/>
+          <w:highlight w:val="none"/>
+        </w:rPr>
+      </w:pPr>
+      <w:r>
+        <w:rPr>
+          <w:b w:val="false"/>
+          <w:highlight w:val="none"/>
+        </w:rPr>
+      </w:r>
+      <w:r>
+        <w:rPr>
+          <w:b w:val="false"/>
+          <w:highlight w:val="none"/>
+        </w:rPr>
+      </w:r>
+    </w:p>
+    <w:p>
+      <w:pPr>
+        <w:rPr>
+          <w:b w:val="false"/>
+          <w:highlight w:val="none"/>
+        </w:rPr>
+      </w:pPr>
+      <w:r>
+        <w:rPr>
+          <w:b w:val="false"/>
+          <w:highlight w:val="none"/>
+        </w:rPr>
+        <w:t xml:space="preserve">Below is a trace of the Small Data 91 that was assigned to me. For this trace, I used Forward Selection only.</w:t>
+      </w:r>
+      <w:r>
+        <w:rPr>
+          <w:b w:val="false"/>
+          <w:highlight w:val="none"/>
+        </w:rPr>
+      </w:r>
+      <w:r>
+        <w:rPr>
+          <w:b w:val="false"/>
+          <w:highlight w:val="none"/>
+        </w:rPr>
+      </w:r>
+      <w:r>
+        <w:rPr>
+          <w:b w:val="false"/>
+          <w:highlight w:val="none"/>
+        </w:rPr>
+      </w:r>
+    </w:p>
+    <w:p>
+      <w:pPr>
+        <w:contextualSpacing w:val="true"/>
+        <w:jc w:val="left"/>
+        <w:spacing w:lineRule="auto" w:line="240" w:after="200" w:before="0"/>
+        <w:rPr>
+          <w:rFonts w:ascii="Courier New" w:hAnsi="Courier New" w:cs="Courier New" w:eastAsia="Courier New"/>
+        </w:rPr>
+        <w:suppressLineNumbers w:val="0"/>
+      </w:pPr>
+      <w:r>
+        <w:rPr>
+          <w:rFonts w:ascii="Courier New" w:hAnsi="Courier New" w:cs="Courier New" w:eastAsia="Courier New"/>
+          <w:b w:val="false"/>
+          <w:highlight w:val="none"/>
+        </w:rPr>
+        <w:t xml:space="preserve">Enter 1 for small data set.</w:t>
+      </w:r>
+      <w:r>
+        <w:rPr>
+          <w:rFonts w:ascii="Courier New" w:hAnsi="Courier New" w:cs="Courier New" w:eastAsia="Courier New"/>
+        </w:rPr>
+      </w:r>
+    </w:p>
+    <w:p>
+      <w:pPr>
+        <w:contextualSpacing w:val="true"/>
+        <w:jc w:val="left"/>
+        <w:spacing w:lineRule="auto" w:line="240" w:after="200" w:before="0"/>
+        <w:rPr>
+          <w:rFonts w:ascii="Courier New" w:hAnsi="Courier New" w:cs="Courier New" w:eastAsia="Courier New"/>
+        </w:rPr>
+        <w:suppressLineNumbers w:val="0"/>
+      </w:pPr>
+      <w:r>
+        <w:rPr>
+          <w:rFonts w:ascii="Courier New" w:hAnsi="Courier New" w:cs="Courier New" w:eastAsia="Courier New"/>
+          <w:b w:val="false"/>
+          <w:highlight w:val="none"/>
+        </w:rPr>
+        <w:t xml:space="preserve">Enter 2 for large data set.</w:t>
+      </w:r>
+      <w:r>
+        <w:rPr>
+          <w:rFonts w:ascii="Courier New" w:hAnsi="Courier New" w:cs="Courier New" w:eastAsia="Courier New"/>
+        </w:rPr>
+      </w:r>
+    </w:p>
+    <w:p>
+      <w:pPr>
+        <w:contextualSpacing w:val="true"/>
+        <w:jc w:val="left"/>
+        <w:spacing w:lineRule="auto" w:line="240" w:after="200" w:before="0"/>
+        <w:rPr>
+          <w:rFonts w:ascii="Courier New" w:hAnsi="Courier New" w:cs="Courier New" w:eastAsia="Courier New"/>
+        </w:rPr>
+        <w:suppressLineNumbers w:val="0"/>
+      </w:pPr>
+      <w:r>
+        <w:rPr>
+          <w:rFonts w:ascii="Courier New" w:hAnsi="Courier New" w:cs="Courier New" w:eastAsia="Courier New"/>
+          <w:b w:val="false"/>
+          <w:highlight w:val="none"/>
+        </w:rPr>
+        <w:t xml:space="preserve">--&gt; 1</w:t>
+      </w:r>
+      <w:r>
+        <w:rPr>
+          <w:rFonts w:ascii="Courier New" w:hAnsi="Courier New" w:cs="Courier New" w:eastAsia="Courier New"/>
+        </w:rPr>
+      </w:r>
+    </w:p>
+    <w:p>
+      <w:pPr>
+        <w:contextualSpacing w:val="true"/>
+        <w:jc w:val="left"/>
+        <w:spacing w:lineRule="auto" w:line="240" w:after="200" w:before="0"/>
+        <w:rPr>
+          <w:rFonts w:ascii="Courier New" w:hAnsi="Courier New" w:cs="Courier New" w:eastAsia="Courier New"/>
+        </w:rPr>
+        <w:suppressLineNumbers w:val="0"/>
+      </w:pPr>
+      <w:r>
+        <w:rPr>
+          <w:rFonts w:ascii="Courier New" w:hAnsi="Courier New" w:cs="Courier New" w:eastAsia="Courier New"/>
+          <w:b w:val="false"/>
+          <w:highlight w:val="none"/>
+        </w:rPr>
+        <w:t xml:space="preserve">Enter 1 for Forward Selection.</w:t>
+      </w:r>
+      <w:r>
+        <w:rPr>
+          <w:rFonts w:ascii="Courier New" w:hAnsi="Courier New" w:cs="Courier New" w:eastAsia="Courier New"/>
+        </w:rPr>
+      </w:r>
+    </w:p>
+    <w:p>
+      <w:pPr>
+        <w:contextualSpacing w:val="true"/>
+        <w:jc w:val="left"/>
+        <w:spacing w:lineRule="auto" w:line="240" w:after="200" w:before="0"/>
+        <w:rPr>
+          <w:rFonts w:ascii="Courier New" w:hAnsi="Courier New" w:cs="Courier New" w:eastAsia="Courier New"/>
+        </w:rPr>
+        <w:suppressLineNumbers w:val="0"/>
+      </w:pPr>
+      <w:r>
+        <w:rPr>
+          <w:rFonts w:ascii="Courier New" w:hAnsi="Courier New" w:cs="Courier New" w:eastAsia="Courier New"/>
+          <w:b w:val="false"/>
+          <w:highlight w:val="none"/>
+        </w:rPr>
+        <w:t xml:space="preserve">Enter 2 for Backward Elimination.</w:t>
+      </w:r>
+      <w:r>
+        <w:rPr>
+          <w:rFonts w:ascii="Courier New" w:hAnsi="Courier New" w:cs="Courier New" w:eastAsia="Courier New"/>
+        </w:rPr>
+      </w:r>
+    </w:p>
+    <w:p>
+      <w:pPr>
+        <w:contextualSpacing w:val="true"/>
+        <w:jc w:val="left"/>
+        <w:spacing w:lineRule="auto" w:line="240" w:after="200" w:before="0"/>
+        <w:rPr>
+          <w:rFonts w:ascii="Courier New" w:hAnsi="Courier New" w:cs="Courier New" w:eastAsia="Courier New"/>
+        </w:rPr>
+        <w:suppressLineNumbers w:val="0"/>
+      </w:pPr>
+      <w:r>
+        <w:rPr>
+          <w:rFonts w:ascii="Courier New" w:hAnsi="Courier New" w:cs="Courier New" w:eastAsia="Courier New"/>
+          <w:b w:val="false"/>
+          <w:highlight w:val="none"/>
+        </w:rPr>
+        <w:t xml:space="preserve">--&gt; 1</w:t>
+      </w:r>
+      <w:r>
+        <w:rPr>
+          <w:rFonts w:ascii="Courier New" w:hAnsi="Courier New" w:cs="Courier New" w:eastAsia="Courier New"/>
+        </w:rPr>
+      </w:r>
+    </w:p>
+    <w:p>
+      <w:pPr>
+        <w:contextualSpacing w:val="true"/>
+        <w:jc w:val="left"/>
+        <w:spacing w:lineRule="auto" w:line="240" w:after="200" w:before="0"/>
+        <w:rPr>
+          <w:rFonts w:ascii="Courier New" w:hAnsi="Courier New" w:cs="Courier New" w:eastAsia="Courier New"/>
+        </w:rPr>
+        <w:suppressLineNumbers w:val="0"/>
+      </w:pPr>
+      <w:r>
+        <w:rPr>
+          <w:rFonts w:ascii="Courier New" w:hAnsi="Courier New" w:cs="Courier New" w:eastAsia="Courier New"/>
+          <w:b w:val="false"/>
+          <w:highlight w:val="none"/>
+        </w:rPr>
+      </w:r>
+      <w:r>
+        <w:rPr>
+          <w:rFonts w:ascii="Courier New" w:hAnsi="Courier New" w:cs="Courier New" w:eastAsia="Courier New"/>
+        </w:rPr>
+      </w:r>
+    </w:p>
+    <w:p>
+      <w:pPr>
+        <w:contextualSpacing w:val="true"/>
+        <w:jc w:val="left"/>
+        <w:spacing w:lineRule="auto" w:line="240" w:after="200" w:before="0"/>
+        <w:rPr>
+          <w:rFonts w:ascii="Courier New" w:hAnsi="Courier New" w:cs="Courier New" w:eastAsia="Courier New"/>
+        </w:rPr>
+        <w:suppressLineNumbers w:val="0"/>
+      </w:pPr>
+      <w:r>
+        <w:rPr>
+          <w:rFonts w:ascii="Courier New" w:hAnsi="Courier New" w:cs="Courier New" w:eastAsia="Courier New"/>
+          <w:b w:val="false"/>
+          <w:highlight w:val="none"/>
+        </w:rPr>
+      </w:r>
+      <w:r>
+        <w:rPr>
+          <w:rFonts w:ascii="Courier New" w:hAnsi="Courier New" w:cs="Courier New" w:eastAsia="Courier New"/>
+        </w:rPr>
+      </w:r>
+    </w:p>
+    <w:p>
+      <w:pPr>
+        <w:contextualSpacing w:val="true"/>
+        <w:jc w:val="left"/>
+        <w:spacing w:lineRule="auto" w:line="240" w:after="200" w:before="0"/>
+        <w:rPr>
+          <w:rFonts w:ascii="Courier New" w:hAnsi="Courier New" w:cs="Courier New" w:eastAsia="Courier New"/>
+        </w:rPr>
+        <w:suppressLineNumbers w:val="0"/>
+      </w:pPr>
+      <w:r>
+        <w:rPr>
+          <w:rFonts w:ascii="Courier New" w:hAnsi="Courier New" w:cs="Courier New" w:eastAsia="Courier New"/>
+          <w:b w:val="false"/>
+          <w:highlight w:val="none"/>
+        </w:rPr>
+        <w:t xml:space="preserve">the default rate is (empty set) is 0.8396793587174348</w:t>
+      </w:r>
+      <w:r>
+        <w:rPr>
+          <w:rFonts w:ascii="Courier New" w:hAnsi="Courier New" w:cs="Courier New" w:eastAsia="Courier New"/>
+        </w:rPr>
+      </w:r>
+    </w:p>
+    <w:p>
+      <w:pPr>
+        <w:contextualSpacing w:val="true"/>
+        <w:jc w:val="left"/>
+        <w:spacing w:lineRule="auto" w:line="240" w:after="200" w:before="0"/>
+        <w:rPr>
+          <w:rFonts w:ascii="Courier New" w:hAnsi="Courier New" w:cs="Courier New" w:eastAsia="Courier New"/>
+        </w:rPr>
+        <w:suppressLineNumbers w:val="0"/>
+      </w:pPr>
+      <w:r>
+        <w:rPr>
+          <w:rFonts w:ascii="Courier New" w:hAnsi="Courier New" w:cs="Courier New" w:eastAsia="Courier New"/>
+          <w:b w:val="false"/>
+          <w:highlight w:val="none"/>
+        </w:rPr>
+      </w:r>
+      <w:r>
+        <w:rPr>
+          <w:rFonts w:ascii="Courier New" w:hAnsi="Courier New" w:cs="Courier New" w:eastAsia="Courier New"/>
+        </w:rPr>
+      </w:r>
+    </w:p>
+    <w:p>
+      <w:pPr>
+        <w:contextualSpacing w:val="true"/>
+        <w:jc w:val="left"/>
+        <w:spacing w:lineRule="auto" w:line="240" w:after="200" w:before="0"/>
+        <w:rPr>
+          <w:rFonts w:ascii="Courier New" w:hAnsi="Courier New" w:cs="Courier New" w:eastAsia="Courier New"/>
+        </w:rPr>
+        <w:suppressLineNumbers w:val="0"/>
+      </w:pPr>
+      <w:r>
+        <w:rPr>
+          <w:rFonts w:ascii="Courier New" w:hAnsi="Courier New" w:cs="Courier New" w:eastAsia="Courier New"/>
+          <w:b w:val="false"/>
+          <w:highlight w:val="none"/>
+        </w:rPr>
+      </w:r>
+      <w:r>
+        <w:rPr>
+          <w:rFonts w:ascii="Courier New" w:hAnsi="Courier New" w:cs="Courier New" w:eastAsia="Courier New"/>
+        </w:rPr>
+      </w:r>
+    </w:p>
+    <w:p>
+      <w:pPr>
+        <w:contextualSpacing w:val="true"/>
+        <w:jc w:val="left"/>
+        <w:spacing w:lineRule="auto" w:line="240" w:after="200" w:before="0"/>
+        <w:rPr>
+          <w:rFonts w:ascii="Courier New" w:hAnsi="Courier New" w:cs="Courier New" w:eastAsia="Courier New"/>
+        </w:rPr>
+        <w:suppressLineNumbers w:val="0"/>
+      </w:pPr>
+      <w:r>
+        <w:rPr>
+          <w:rFonts w:ascii="Courier New" w:hAnsi="Courier New" w:cs="Courier New" w:eastAsia="Courier New"/>
+          <w:b w:val="false"/>
+          <w:highlight w:val="none"/>
+        </w:rPr>
+        <w:t xml:space="preserve">on the 1th level of search tree</w:t>
+      </w:r>
+      <w:r>
+        <w:rPr>
+          <w:rFonts w:ascii="Courier New" w:hAnsi="Courier New" w:cs="Courier New" w:eastAsia="Courier New"/>
+        </w:rPr>
+      </w:r>
+    </w:p>
+    <w:p>
+      <w:pPr>
+        <w:contextualSpacing w:val="true"/>
+        <w:jc w:val="left"/>
+        <w:spacing w:lineRule="auto" w:line="240" w:after="200" w:before="0"/>
+        <w:rPr>
+          <w:rFonts w:ascii="Courier New" w:hAnsi="Courier New" w:cs="Courier New" w:eastAsia="Courier New"/>
+        </w:rPr>
+        <w:suppressLineNumbers w:val="0"/>
+      </w:pPr>
+      <w:r>
+        <w:rPr>
+          <w:rFonts w:ascii="Courier New" w:hAnsi="Courier New" w:cs="Courier New" w:eastAsia="Courier New"/>
+          <w:b w:val="false"/>
+          <w:highlight w:val="none"/>
+        </w:rPr>
+        <w:t xml:space="preserve">consider adding the feature 1</w:t>
+      </w:r>
+      <w:r>
+        <w:rPr>
+          <w:rFonts w:ascii="Courier New" w:hAnsi="Courier New" w:cs="Courier New" w:eastAsia="Courier New"/>
+        </w:rPr>
+      </w:r>
+    </w:p>
+    <w:p>
+      <w:pPr>
+        <w:contextualSpacing w:val="true"/>
+        <w:jc w:val="left"/>
+        <w:spacing w:lineRule="auto" w:line="240" w:after="200" w:before="0"/>
+        <w:rPr>
+          <w:rFonts w:ascii="Courier New" w:hAnsi="Courier New" w:cs="Courier New" w:eastAsia="Courier New"/>
+        </w:rPr>
+        <w:suppressLineNumbers w:val="0"/>
+      </w:pPr>
+      <w:r>
+        <w:rPr>
+          <w:rFonts w:ascii="Courier New" w:hAnsi="Courier New" w:cs="Courier New" w:eastAsia="Courier New"/>
+          <w:b w:val="false"/>
+          <w:highlight w:val="none"/>
+        </w:rPr>
+        <w:t xml:space="preserve">consider adding the feature 2</w:t>
+      </w:r>
+      <w:r>
+        <w:rPr>
+          <w:rFonts w:ascii="Courier New" w:hAnsi="Courier New" w:cs="Courier New" w:eastAsia="Courier New"/>
+        </w:rPr>
+      </w:r>
+    </w:p>
+    <w:p>
+      <w:pPr>
+        <w:contextualSpacing w:val="true"/>
+        <w:jc w:val="left"/>
+        <w:spacing w:lineRule="auto" w:line="240" w:after="200" w:before="0"/>
+        <w:rPr>
+          <w:rFonts w:ascii="Courier New" w:hAnsi="Courier New" w:cs="Courier New" w:eastAsia="Courier New"/>
+        </w:rPr>
+        <w:suppressLineNumbers w:val="0"/>
+      </w:pPr>
+      <w:r>
+        <w:rPr>
+          <w:rFonts w:ascii="Courier New" w:hAnsi="Courier New" w:cs="Courier New" w:eastAsia="Courier New"/>
+          <w:b w:val="false"/>
+          <w:highlight w:val="none"/>
+        </w:rPr>
+        <w:t xml:space="preserve">consider adding the feature 3</w:t>
+      </w:r>
+      <w:r>
+        <w:rPr>
+          <w:rFonts w:ascii="Courier New" w:hAnsi="Courier New" w:cs="Courier New" w:eastAsia="Courier New"/>
+        </w:rPr>
+      </w:r>
+    </w:p>
+    <w:p>
+      <w:pPr>
+        <w:contextualSpacing w:val="true"/>
+        <w:jc w:val="left"/>
+        <w:spacing w:lineRule="auto" w:line="240" w:after="200" w:before="0"/>
+        <w:rPr>
+          <w:rFonts w:ascii="Courier New" w:hAnsi="Courier New" w:cs="Courier New" w:eastAsia="Courier New"/>
+        </w:rPr>
+        <w:suppressLineNumbers w:val="0"/>
+      </w:pPr>
+      <w:r>
+        <w:rPr>
+          <w:rFonts w:ascii="Courier New" w:hAnsi="Courier New" w:cs="Courier New" w:eastAsia="Courier New"/>
+          <w:b w:val="false"/>
+          <w:highlight w:val="none"/>
+        </w:rPr>
+        <w:t xml:space="preserve">consider adding the feature 4</w:t>
+      </w:r>
+      <w:r>
+        <w:rPr>
+          <w:rFonts w:ascii="Courier New" w:hAnsi="Courier New" w:cs="Courier New" w:eastAsia="Courier New"/>
+        </w:rPr>
+      </w:r>
+    </w:p>
+    <w:p>
+      <w:pPr>
+        <w:contextualSpacing w:val="true"/>
+        <w:jc w:val="left"/>
+        <w:spacing w:lineRule="auto" w:line="240" w:after="200" w:before="0"/>
+        <w:rPr>
+          <w:rFonts w:ascii="Courier New" w:hAnsi="Courier New" w:cs="Courier New" w:eastAsia="Courier New"/>
+        </w:rPr>
+        <w:suppressLineNumbers w:val="0"/>
+      </w:pPr>
+      <w:r>
+        <w:rPr>
+          <w:rFonts w:ascii="Courier New" w:hAnsi="Courier New" w:cs="Courier New" w:eastAsia="Courier New"/>
+          <w:b w:val="false"/>
+          <w:highlight w:val="none"/>
+        </w:rPr>
+        <w:t xml:space="preserve">consider adding the feature 5</w:t>
+      </w:r>
+      <w:r>
+        <w:rPr>
+          <w:rFonts w:ascii="Courier New" w:hAnsi="Courier New" w:cs="Courier New" w:eastAsia="Courier New"/>
+        </w:rPr>
+      </w:r>
+    </w:p>
+    <w:p>
+      <w:pPr>
+        <w:contextualSpacing w:val="true"/>
+        <w:jc w:val="left"/>
+        <w:spacing w:lineRule="auto" w:line="240" w:after="200" w:before="0"/>
+        <w:rPr>
+          <w:rFonts w:ascii="Courier New" w:hAnsi="Courier New" w:cs="Courier New" w:eastAsia="Courier New"/>
+        </w:rPr>
+        <w:suppressLineNumbers w:val="0"/>
+      </w:pPr>
+      <w:r>
+        <w:rPr>
+          <w:rFonts w:ascii="Courier New" w:hAnsi="Courier New" w:cs="Courier New" w:eastAsia="Courier New"/>
+          <w:b w:val="false"/>
+          <w:highlight w:val="none"/>
+        </w:rPr>
+        <w:t xml:space="preserve">consider adding the feature 6</w:t>
+      </w:r>
+      <w:r>
+        <w:rPr>
+          <w:rFonts w:ascii="Courier New" w:hAnsi="Courier New" w:cs="Courier New" w:eastAsia="Courier New"/>
+        </w:rPr>
+      </w:r>
+    </w:p>
+    <w:p>
+      <w:pPr>
+        <w:contextualSpacing w:val="true"/>
+        <w:jc w:val="left"/>
+        <w:spacing w:lineRule="auto" w:line="240" w:after="200" w:before="0"/>
+        <w:rPr>
+          <w:rFonts w:ascii="Courier New" w:hAnsi="Courier New" w:cs="Courier New" w:eastAsia="Courier New"/>
+        </w:rPr>
+        <w:suppressLineNumbers w:val="0"/>
+      </w:pPr>
+      <w:r>
+        <w:rPr>
+          <w:rFonts w:ascii="Courier New" w:hAnsi="Courier New" w:cs="Courier New" w:eastAsia="Courier New"/>
+          <w:b w:val="false"/>
+          <w:highlight w:val="none"/>
+        </w:rPr>
+        <w:t xml:space="preserve">consider adding the feature 7</w:t>
+      </w:r>
+      <w:r>
+        <w:rPr>
+          <w:rFonts w:ascii="Courier New" w:hAnsi="Courier New" w:cs="Courier New" w:eastAsia="Courier New"/>
+        </w:rPr>
+      </w:r>
+    </w:p>
+    <w:p>
+      <w:pPr>
+        <w:contextualSpacing w:val="true"/>
+        <w:jc w:val="left"/>
+        <w:spacing w:lineRule="auto" w:line="240" w:after="200" w:before="0"/>
+        <w:rPr>
+          <w:rFonts w:ascii="Courier New" w:hAnsi="Courier New" w:cs="Courier New" w:eastAsia="Courier New"/>
+        </w:rPr>
+        <w:suppressLineNumbers w:val="0"/>
+      </w:pPr>
+      <w:r>
+        <w:rPr>
+          <w:rFonts w:ascii="Courier New" w:hAnsi="Courier New" w:cs="Courier New" w:eastAsia="Courier New"/>
+          <w:b w:val="false"/>
+          <w:highlight w:val="none"/>
+        </w:rPr>
+        <w:t xml:space="preserve">consider adding the feature 8</w:t>
+      </w:r>
+      <w:r>
+        <w:rPr>
+          <w:rFonts w:ascii="Courier New" w:hAnsi="Courier New" w:cs="Courier New" w:eastAsia="Courier New"/>
+        </w:rPr>
+      </w:r>
+    </w:p>
+    <w:p>
+      <w:pPr>
+        <w:contextualSpacing w:val="true"/>
+        <w:jc w:val="left"/>
+        <w:spacing w:lineRule="auto" w:line="240" w:after="200" w:before="0"/>
+        <w:rPr>
+          <w:rFonts w:ascii="Courier New" w:hAnsi="Courier New" w:cs="Courier New" w:eastAsia="Courier New"/>
+        </w:rPr>
+        <w:suppressLineNumbers w:val="0"/>
+      </w:pPr>
+      <w:r>
+        <w:rPr>
+          <w:rFonts w:ascii="Courier New" w:hAnsi="Courier New" w:cs="Courier New" w:eastAsia="Courier New"/>
+          <w:b w:val="false"/>
+          <w:highlight w:val="none"/>
+        </w:rPr>
+        <w:t xml:space="preserve">consider adding the feature 9</w:t>
+      </w:r>
+      <w:r>
+        <w:rPr>
+          <w:rFonts w:ascii="Courier New" w:hAnsi="Courier New" w:cs="Courier New" w:eastAsia="Courier New"/>
+        </w:rPr>
+      </w:r>
+    </w:p>
+    <w:p>
+      <w:pPr>
+        <w:contextualSpacing w:val="true"/>
+        <w:jc w:val="left"/>
+        <w:spacing w:lineRule="auto" w:line="240" w:after="200" w:before="0"/>
+        <w:rPr>
+          <w:rFonts w:ascii="Courier New" w:hAnsi="Courier New" w:cs="Courier New" w:eastAsia="Courier New"/>
+        </w:rPr>
+        <w:suppressLineNumbers w:val="0"/>
+      </w:pPr>
+      <w:r>
+        <w:rPr>
+          <w:rFonts w:ascii="Courier New" w:hAnsi="Courier New" w:cs="Courier New" w:eastAsia="Courier New"/>
+          <w:b w:val="false"/>
+          <w:highlight w:val="none"/>
+        </w:rPr>
+        <w:t xml:space="preserve">consider adding the feature 10</w:t>
+      </w:r>
+      <w:r>
+        <w:rPr>
+          <w:rFonts w:ascii="Courier New" w:hAnsi="Courier New" w:cs="Courier New" w:eastAsia="Courier New"/>
+        </w:rPr>
+      </w:r>
+    </w:p>
+    <w:p>
+      <w:pPr>
+        <w:contextualSpacing w:val="true"/>
+        <w:jc w:val="left"/>
+        <w:spacing w:lineRule="auto" w:line="240" w:after="200" w:before="0"/>
+        <w:rPr>
+          <w:rFonts w:ascii="Courier New" w:hAnsi="Courier New" w:cs="Courier New" w:eastAsia="Courier New"/>
+        </w:rPr>
+        <w:suppressLineNumbers w:val="0"/>
+      </w:pPr>
+      <w:r>
+        <w:rPr>
+          <w:rFonts w:ascii="Courier New" w:hAnsi="Courier New" w:cs="Courier New" w:eastAsia="Courier New"/>
+          <w:b w:val="false"/>
+          <w:highlight w:val="none"/>
+        </w:rPr>
+        <w:t xml:space="preserve">on level 1 we added features 6</w:t>
+      </w:r>
+      <w:r>
+        <w:rPr>
+          <w:rFonts w:ascii="Courier New" w:hAnsi="Courier New" w:cs="Courier New" w:eastAsia="Courier New"/>
+        </w:rPr>
+      </w:r>
+    </w:p>
+    <w:p>
+      <w:pPr>
+        <w:contextualSpacing w:val="true"/>
+        <w:jc w:val="left"/>
+        <w:spacing w:lineRule="auto" w:line="240" w:after="200" w:before="0"/>
+        <w:rPr>
+          <w:rFonts w:ascii="Courier New" w:hAnsi="Courier New" w:cs="Courier New" w:eastAsia="Courier New"/>
+        </w:rPr>
+        <w:suppressLineNumbers w:val="0"/>
+      </w:pPr>
+      <w:r>
+        <w:rPr>
+          <w:rFonts w:ascii="Courier New" w:hAnsi="Courier New" w:cs="Courier New" w:eastAsia="Courier New"/>
+          <w:b w:val="false"/>
+          <w:highlight w:val="none"/>
+        </w:rPr>
+        <w:t xml:space="preserve">[6] accuracy: 0.8617234468937875</w:t>
+      </w:r>
+      <w:r>
+        <w:rPr>
+          <w:rFonts w:ascii="Courier New" w:hAnsi="Courier New" w:cs="Courier New" w:eastAsia="Courier New"/>
+        </w:rPr>
+      </w:r>
+    </w:p>
+    <w:p>
+      <w:pPr>
+        <w:contextualSpacing w:val="true"/>
+        <w:jc w:val="left"/>
+        <w:spacing w:lineRule="auto" w:line="240" w:after="200" w:before="0"/>
+        <w:rPr>
+          <w:rFonts w:ascii="Courier New" w:hAnsi="Courier New" w:cs="Courier New" w:eastAsia="Courier New"/>
+        </w:rPr>
+        <w:suppressLineNumbers w:val="0"/>
+      </w:pPr>
+      <w:r>
+        <w:rPr>
+          <w:rFonts w:ascii="Courier New" w:hAnsi="Courier New" w:cs="Courier New" w:eastAsia="Courier New"/>
+          <w:b w:val="false"/>
+          <w:highlight w:val="none"/>
+        </w:rPr>
+      </w:r>
+      <w:r>
+        <w:rPr>
+          <w:rFonts w:ascii="Courier New" w:hAnsi="Courier New" w:cs="Courier New" w:eastAsia="Courier New"/>
+        </w:rPr>
+      </w:r>
+    </w:p>
+    <w:p>
+      <w:pPr>
+        <w:contextualSpacing w:val="true"/>
+        <w:jc w:val="left"/>
+        <w:spacing w:lineRule="auto" w:line="240" w:after="200" w:before="0"/>
+        <w:rPr>
+          <w:rFonts w:ascii="Courier New" w:hAnsi="Courier New" w:cs="Courier New" w:eastAsia="Courier New"/>
+          <w:b w:val="false"/>
+          <w:highlight w:val="none"/>
+        </w:rPr>
+        <w:suppressLineNumbers w:val="0"/>
+      </w:pPr>
+      <w:r>
+        <w:rPr>
+          <w:rFonts w:ascii="Courier New" w:hAnsi="Courier New" w:cs="Courier New" w:eastAsia="Courier New"/>
+          <w:b w:val="false"/>
+          <w:highlight w:val="none"/>
+        </w:rPr>
+        <w:t xml:space="preserve">// I removed the trace for levels 2-9 to save space</w:t>
+      </w:r>
+      <w:r>
+        <w:rPr>
+          <w:rFonts w:ascii="Courier New" w:hAnsi="Courier New" w:cs="Courier New" w:eastAsia="Courier New"/>
+        </w:rPr>
+      </w:r>
+    </w:p>
+    <w:p>
+      <w:pPr>
+        <w:contextualSpacing w:val="true"/>
+        <w:jc w:val="left"/>
+        <w:spacing w:lineRule="auto" w:line="240" w:after="200" w:before="0"/>
+        <w:rPr>
+          <w:rFonts w:ascii="Courier New" w:hAnsi="Courier New" w:cs="Courier New" w:eastAsia="Courier New"/>
+          <w:b w:val="false"/>
+          <w:highlight w:val="none"/>
+        </w:rPr>
+        <w:suppressLineNumbers w:val="0"/>
+      </w:pPr>
+      <w:r>
+        <w:rPr>
+          <w:rFonts w:ascii="Courier New" w:hAnsi="Courier New" w:cs="Courier New" w:eastAsia="Courier New"/>
+          <w:b w:val="false"/>
+          <w:highlight w:val="none"/>
+        </w:rPr>
+        <w:t xml:space="preserve">// Shown are the searches for level 1, level 10, and the final result</w:t>
+      </w:r>
+      <w:r>
+        <w:rPr>
+          <w:rFonts w:ascii="Courier New" w:hAnsi="Courier New" w:cs="Courier New" w:eastAsia="Courier New"/>
+          <w:b w:val="false"/>
+          <w:highlight w:val="none"/>
+        </w:rPr>
+      </w:r>
+    </w:p>
+    <w:p>
+      <w:pPr>
+        <w:contextualSpacing w:val="true"/>
+        <w:jc w:val="left"/>
+        <w:spacing w:lineRule="auto" w:line="240" w:after="200" w:before="0"/>
+        <w:rPr>
+          <w:rFonts w:ascii="Courier New" w:hAnsi="Courier New" w:cs="Courier New" w:eastAsia="Courier New"/>
+        </w:rPr>
+        <w:suppressLineNumbers w:val="0"/>
+      </w:pPr>
+      <w:r>
+        <w:rPr>
+          <w:rFonts w:ascii="Courier New" w:hAnsi="Courier New" w:cs="Courier New" w:eastAsia="Courier New"/>
+          <w:b w:val="false"/>
+          <w:highlight w:val="none"/>
+        </w:rPr>
+      </w:r>
+      <w:r>
+        <w:rPr>
+          <w:rFonts w:ascii="Courier New" w:hAnsi="Courier New" w:cs="Courier New" w:eastAsia="Courier New"/>
+        </w:rPr>
+      </w:r>
+    </w:p>
+    <w:p>
+      <w:pPr>
+        <w:contextualSpacing w:val="true"/>
+        <w:jc w:val="left"/>
+        <w:spacing w:lineRule="auto" w:line="240" w:after="200" w:before="0"/>
+        <w:rPr>
+          <w:rFonts w:ascii="Courier New" w:hAnsi="Courier New" w:cs="Courier New" w:eastAsia="Courier New"/>
+        </w:rPr>
+        <w:suppressLineNumbers w:val="0"/>
+      </w:pPr>
+      <w:r>
+        <w:rPr>
+          <w:rFonts w:ascii="Courier New" w:hAnsi="Courier New" w:cs="Courier New" w:eastAsia="Courier New"/>
+          <w:b w:val="false"/>
+          <w:highlight w:val="none"/>
+        </w:rPr>
+        <w:t xml:space="preserve">on the 10th level of search tree</w:t>
+      </w:r>
+      <w:r>
+        <w:rPr>
+          <w:rFonts w:ascii="Courier New" w:hAnsi="Courier New" w:cs="Courier New" w:eastAsia="Courier New"/>
+        </w:rPr>
+      </w:r>
+    </w:p>
+    <w:p>
+      <w:pPr>
+        <w:contextualSpacing w:val="true"/>
+        <w:jc w:val="left"/>
+        <w:spacing w:lineRule="auto" w:line="240" w:after="200" w:before="0"/>
+        <w:rPr>
+          <w:rFonts w:ascii="Courier New" w:hAnsi="Courier New" w:cs="Courier New" w:eastAsia="Courier New"/>
+        </w:rPr>
+        <w:suppressLineNumbers w:val="0"/>
+      </w:pPr>
+      <w:r>
+        <w:rPr>
+          <w:rFonts w:ascii="Courier New" w:hAnsi="Courier New" w:cs="Courier New" w:eastAsia="Courier New"/>
+          <w:b w:val="false"/>
+          <w:highlight w:val="none"/>
+        </w:rPr>
+        <w:t xml:space="preserve">consider adding the feature 1</w:t>
+      </w:r>
+      <w:r>
+        <w:rPr>
+          <w:rFonts w:ascii="Courier New" w:hAnsi="Courier New" w:cs="Courier New" w:eastAsia="Courier New"/>
+        </w:rPr>
+      </w:r>
+    </w:p>
+    <w:p>
+      <w:pPr>
+        <w:contextualSpacing w:val="true"/>
+        <w:jc w:val="left"/>
+        <w:spacing w:lineRule="auto" w:line="240" w:after="200" w:before="0"/>
+        <w:rPr>
+          <w:rFonts w:ascii="Courier New" w:hAnsi="Courier New" w:cs="Courier New" w:eastAsia="Courier New"/>
+        </w:rPr>
+        <w:suppressLineNumbers w:val="0"/>
+      </w:pPr>
+      <w:r>
+        <w:rPr>
+          <w:rFonts w:ascii="Courier New" w:hAnsi="Courier New" w:cs="Courier New" w:eastAsia="Courier New"/>
+          <w:b w:val="false"/>
+          <w:highlight w:val="none"/>
+        </w:rPr>
+        <w:t xml:space="preserve">on level 10 we added features 1</w:t>
+      </w:r>
+      <w:r>
+        <w:rPr>
+          <w:rFonts w:ascii="Courier New" w:hAnsi="Courier New" w:cs="Courier New" w:eastAsia="Courier New"/>
+        </w:rPr>
+      </w:r>
+    </w:p>
+    <w:p>
+      <w:pPr>
+        <w:contextualSpacing w:val="true"/>
+        <w:jc w:val="left"/>
+        <w:spacing w:lineRule="auto" w:line="240" w:after="200" w:before="0"/>
+        <w:rPr>
+          <w:rFonts w:ascii="Courier New" w:hAnsi="Courier New" w:cs="Courier New" w:eastAsia="Courier New"/>
+        </w:rPr>
+        <w:suppressLineNumbers w:val="0"/>
+      </w:pPr>
+      <w:r>
+        <w:rPr>
+          <w:rFonts w:ascii="Courier New" w:hAnsi="Courier New" w:cs="Courier New" w:eastAsia="Courier New"/>
+          <w:b w:val="false"/>
+          <w:highlight w:val="none"/>
+        </w:rPr>
+        <w:t xml:space="preserve">[6, 2, 5, 8, 4, 9, 7, 3, 10, 1] accuracy: 0.7895791583166333</w:t>
+      </w:r>
+      <w:r>
+        <w:rPr>
+          <w:rFonts w:ascii="Courier New" w:hAnsi="Courier New" w:cs="Courier New" w:eastAsia="Courier New"/>
+        </w:rPr>
+      </w:r>
+    </w:p>
+    <w:p>
+      <w:pPr>
+        <w:contextualSpacing w:val="true"/>
+        <w:jc w:val="left"/>
+        <w:spacing w:lineRule="auto" w:line="240" w:after="200" w:before="0"/>
+        <w:rPr>
+          <w:rFonts w:ascii="Courier New" w:hAnsi="Courier New" w:cs="Courier New" w:eastAsia="Courier New"/>
+        </w:rPr>
+        <w:suppressLineNumbers w:val="0"/>
+      </w:pPr>
+      <w:r>
+        <w:rPr>
+          <w:rFonts w:ascii="Courier New" w:hAnsi="Courier New" w:cs="Courier New" w:eastAsia="Courier New"/>
+          <w:b w:val="false"/>
+          <w:highlight w:val="none"/>
+        </w:rPr>
+      </w:r>
+      <w:r>
+        <w:rPr>
+          <w:rFonts w:ascii="Courier New" w:hAnsi="Courier New" w:cs="Courier New" w:eastAsia="Courier New"/>
+        </w:rPr>
+      </w:r>
+    </w:p>
+    <w:p>
+      <w:pPr>
+        <w:contextualSpacing w:val="true"/>
+        <w:jc w:val="left"/>
+        <w:spacing w:lineRule="auto" w:line="240" w:after="200" w:before="0"/>
+        <w:rPr>
+          <w:rFonts w:ascii="Courier New" w:hAnsi="Courier New" w:cs="Courier New" w:eastAsia="Courier New"/>
+        </w:rPr>
+        <w:suppressLineNumbers w:val="0"/>
+      </w:pPr>
+      <w:r>
+        <w:rPr>
+          <w:rFonts w:ascii="Courier New" w:hAnsi="Courier New" w:cs="Courier New" w:eastAsia="Courier New"/>
+          <w:b w:val="false"/>
+          <w:highlight w:val="none"/>
+        </w:rPr>
+      </w:r>
+      <w:r>
+        <w:rPr>
+          <w:rFonts w:ascii="Courier New" w:hAnsi="Courier New" w:cs="Courier New" w:eastAsia="Courier New"/>
+        </w:rPr>
+      </w:r>
+    </w:p>
+    <w:p>
+      <w:pPr>
+        <w:contextualSpacing w:val="true"/>
+        <w:jc w:val="left"/>
+        <w:spacing w:lineRule="auto" w:line="240" w:after="200" w:before="0"/>
+        <w:rPr>
+          <w:rFonts w:ascii="Courier New" w:hAnsi="Courier New" w:cs="Courier New" w:eastAsia="Courier New"/>
+        </w:rPr>
+        <w:suppressLineNumbers w:val="0"/>
+      </w:pPr>
+      <w:r>
+        <w:rPr>
+          <w:rFonts w:ascii="Courier New" w:hAnsi="Courier New" w:cs="Courier New" w:eastAsia="Courier New"/>
+          <w:b w:val="false"/>
+          <w:highlight w:val="none"/>
+        </w:rPr>
+        <w:t xml:space="preserve">best set is: [6, 2] with accuracy: 0.9739478957915831</w:t>
+      </w:r>
+      <w:r>
+        <w:rPr>
+          <w:rFonts w:ascii="Courier New" w:hAnsi="Courier New" w:cs="Courier New" w:eastAsia="Courier New"/>
+        </w:rPr>
+      </w:r>
+    </w:p>
+    <w:p>
+      <w:pPr>
+        <w:contextualSpacing w:val="true"/>
+        <w:jc w:val="left"/>
+        <w:spacing w:lineRule="auto" w:line="240" w:after="200" w:before="0"/>
+        <w:rPr>
+          <w:rFonts w:ascii="Courier New" w:hAnsi="Courier New" w:cs="Courier New" w:eastAsia="Courier New"/>
+        </w:rPr>
+        <w:suppressLineNumbers w:val="0"/>
+      </w:pPr>
+      <w:r>
+        <w:rPr>
+          <w:rFonts w:ascii="Courier New" w:hAnsi="Courier New" w:cs="Courier New" w:eastAsia="Courier New"/>
+          <w:b w:val="false"/>
+          <w:highlight w:val="none"/>
+        </w:rPr>
+      </w:r>
+      <w:r>
+        <w:rPr>
+          <w:rFonts w:ascii="Courier New" w:hAnsi="Courier New" w:cs="Courier New" w:eastAsia="Courier New"/>
+        </w:rPr>
+      </w:r>
+    </w:p>
+    <w:p>
+      <w:pPr>
+        <w:contextualSpacing w:val="true"/>
+        <w:jc w:val="left"/>
+        <w:spacing w:lineRule="auto" w:line="240" w:after="200" w:before="0"/>
+        <w:rPr>
+          <w:rFonts w:ascii="Courier New" w:hAnsi="Courier New" w:cs="Courier New" w:eastAsia="Courier New"/>
+        </w:rPr>
+        <w:suppressLineNumbers w:val="0"/>
+      </w:pPr>
+      <w:r>
+        <w:rPr>
+          <w:rFonts w:ascii="Courier New" w:hAnsi="Courier New" w:cs="Courier New" w:eastAsia="Courier New"/>
+          <w:b w:val="false"/>
+          <w:highlight w:val="none"/>
+        </w:rPr>
+      </w:r>
+      <w:r>
+        <w:rPr>
+          <w:rFonts w:ascii="Courier New" w:hAnsi="Courier New" w:cs="Courier New" w:eastAsia="Courier New"/>
+        </w:rPr>
+      </w:r>
+    </w:p>
+    <w:p>
+      <w:pPr>
+        <w:contextualSpacing w:val="true"/>
+        <w:jc w:val="left"/>
+        <w:spacing w:lineRule="auto" w:line="240" w:after="200" w:before="0"/>
+        <w:rPr>
+          <w:rFonts w:ascii="Courier New" w:hAnsi="Courier New" w:cs="Courier New" w:eastAsia="Courier New"/>
+        </w:rPr>
+        <w:suppressLineNumbers w:val="0"/>
+      </w:pPr>
+      <w:r>
+        <w:rPr>
+          <w:rFonts w:ascii="Courier New" w:hAnsi="Courier New" w:cs="Courier New" w:eastAsia="Courier New"/>
+          <w:b w:val="false"/>
+          <w:highlight w:val="none"/>
+        </w:rPr>
+        <w:t xml:space="preserve">[] --&gt; accuracy 0.8396793587174348</w:t>
+      </w:r>
+      <w:r>
+        <w:rPr>
+          <w:rFonts w:ascii="Courier New" w:hAnsi="Courier New" w:cs="Courier New" w:eastAsia="Courier New"/>
+        </w:rPr>
+      </w:r>
+    </w:p>
+    <w:p>
+      <w:pPr>
+        <w:contextualSpacing w:val="true"/>
+        <w:jc w:val="left"/>
+        <w:spacing w:lineRule="auto" w:line="240" w:after="200" w:before="0"/>
+        <w:rPr>
+          <w:rFonts w:ascii="Courier New" w:hAnsi="Courier New" w:cs="Courier New" w:eastAsia="Courier New"/>
+        </w:rPr>
+        <w:suppressLineNumbers w:val="0"/>
+      </w:pPr>
+      <w:r>
+        <w:rPr>
+          <w:rFonts w:ascii="Courier New" w:hAnsi="Courier New" w:cs="Courier New" w:eastAsia="Courier New"/>
+          <w:b w:val="false"/>
+          <w:highlight w:val="none"/>
+        </w:rPr>
+        <w:t xml:space="preserve">[6] --&gt; accuracy 0.8617234468937875</w:t>
+      </w:r>
+      <w:r>
+        <w:rPr>
+          <w:rFonts w:ascii="Courier New" w:hAnsi="Courier New" w:cs="Courier New" w:eastAsia="Courier New"/>
+        </w:rPr>
+      </w:r>
+    </w:p>
+    <w:p>
+      <w:pPr>
+        <w:contextualSpacing w:val="true"/>
+        <w:jc w:val="left"/>
+        <w:spacing w:lineRule="auto" w:line="240" w:after="200" w:before="0"/>
+        <w:rPr>
+          <w:rFonts w:ascii="Courier New" w:hAnsi="Courier New" w:cs="Courier New" w:eastAsia="Courier New"/>
+        </w:rPr>
+        <w:suppressLineNumbers w:val="0"/>
+      </w:pPr>
+      <w:r>
+        <w:rPr>
+          <w:rFonts w:ascii="Courier New" w:hAnsi="Courier New" w:cs="Courier New" w:eastAsia="Courier New"/>
+          <w:b w:val="false"/>
+          <w:highlight w:val="none"/>
+        </w:rPr>
+        <w:t xml:space="preserve">[6, 2] --&gt; accuracy 0.9739478957915831</w:t>
+      </w:r>
+      <w:r>
+        <w:rPr>
+          <w:rFonts w:ascii="Courier New" w:hAnsi="Courier New" w:cs="Courier New" w:eastAsia="Courier New"/>
+        </w:rPr>
+      </w:r>
+    </w:p>
+    <w:p>
+      <w:pPr>
+        <w:contextualSpacing w:val="true"/>
+        <w:jc w:val="left"/>
+        <w:spacing w:lineRule="auto" w:line="240" w:after="200" w:before="0"/>
+        <w:rPr>
+          <w:rFonts w:ascii="Courier New" w:hAnsi="Courier New" w:cs="Courier New" w:eastAsia="Courier New"/>
+        </w:rPr>
+        <w:suppressLineNumbers w:val="0"/>
+      </w:pPr>
+      <w:r>
+        <w:rPr>
+          <w:rFonts w:ascii="Courier New" w:hAnsi="Courier New" w:cs="Courier New" w:eastAsia="Courier New"/>
+          <w:b w:val="false"/>
+          <w:highlight w:val="none"/>
+        </w:rPr>
+        <w:t xml:space="preserve">[6, 2, 5] --&gt; accuracy 0.9579158316633266</w:t>
+      </w:r>
+      <w:r>
+        <w:rPr>
+          <w:rFonts w:ascii="Courier New" w:hAnsi="Courier New" w:cs="Courier New" w:eastAsia="Courier New"/>
+        </w:rPr>
+      </w:r>
+    </w:p>
+    <w:p>
+      <w:pPr>
+        <w:contextualSpacing w:val="true"/>
+        <w:jc w:val="left"/>
+        <w:spacing w:lineRule="auto" w:line="240" w:after="200" w:before="0"/>
+        <w:rPr>
+          <w:rFonts w:ascii="Courier New" w:hAnsi="Courier New" w:cs="Courier New" w:eastAsia="Courier New"/>
+        </w:rPr>
+        <w:suppressLineNumbers w:val="0"/>
+      </w:pPr>
+      <w:r>
+        <w:rPr>
+          <w:rFonts w:ascii="Courier New" w:hAnsi="Courier New" w:cs="Courier New" w:eastAsia="Courier New"/>
+          <w:b w:val="false"/>
+          <w:highlight w:val="none"/>
+        </w:rPr>
+        <w:t xml:space="preserve">[6, 2, 5, 8] --&gt; accuracy 0.9238476953907816</w:t>
+      </w:r>
+      <w:r>
+        <w:rPr>
+          <w:rFonts w:ascii="Courier New" w:hAnsi="Courier New" w:cs="Courier New" w:eastAsia="Courier New"/>
+        </w:rPr>
+      </w:r>
+    </w:p>
+    <w:p>
+      <w:pPr>
+        <w:contextualSpacing w:val="true"/>
+        <w:jc w:val="left"/>
+        <w:spacing w:lineRule="auto" w:line="240" w:after="200" w:before="0"/>
+        <w:rPr>
+          <w:rFonts w:ascii="Courier New" w:hAnsi="Courier New" w:cs="Courier New" w:eastAsia="Courier New"/>
+        </w:rPr>
+        <w:suppressLineNumbers w:val="0"/>
+      </w:pPr>
+      <w:r>
+        <w:rPr>
+          <w:rFonts w:ascii="Courier New" w:hAnsi="Courier New" w:cs="Courier New" w:eastAsia="Courier New"/>
+          <w:b w:val="false"/>
+          <w:highlight w:val="none"/>
+        </w:rPr>
+        <w:t xml:space="preserve">[6, 2, 5, 8, 4] --&gt; accuracy 0.8857715430861723</w:t>
+      </w:r>
+      <w:r>
+        <w:rPr>
+          <w:rFonts w:ascii="Courier New" w:hAnsi="Courier New" w:cs="Courier New" w:eastAsia="Courier New"/>
+        </w:rPr>
+      </w:r>
+    </w:p>
+    <w:p>
+      <w:pPr>
+        <w:contextualSpacing w:val="true"/>
+        <w:jc w:val="left"/>
+        <w:spacing w:lineRule="auto" w:line="240" w:after="200" w:before="0"/>
+        <w:rPr>
+          <w:rFonts w:ascii="Courier New" w:hAnsi="Courier New" w:cs="Courier New" w:eastAsia="Courier New"/>
+        </w:rPr>
+        <w:suppressLineNumbers w:val="0"/>
+      </w:pPr>
+      <w:r>
+        <w:rPr>
+          <w:rFonts w:ascii="Courier New" w:hAnsi="Courier New" w:cs="Courier New" w:eastAsia="Courier New"/>
+          <w:b w:val="false"/>
+          <w:highlight w:val="none"/>
+        </w:rPr>
+        <w:t xml:space="preserve">[6, 2, 5, 8, 4, 9] --&gt; accuracy 0.8537074148296593</w:t>
+      </w:r>
+      <w:r>
+        <w:rPr>
+          <w:rFonts w:ascii="Courier New" w:hAnsi="Courier New" w:cs="Courier New" w:eastAsia="Courier New"/>
+        </w:rPr>
+      </w:r>
+    </w:p>
+    <w:p>
+      <w:pPr>
+        <w:contextualSpacing w:val="true"/>
+        <w:jc w:val="left"/>
+        <w:spacing w:lineRule="auto" w:line="240" w:after="200" w:before="0"/>
+        <w:rPr>
+          <w:rFonts w:ascii="Courier New" w:hAnsi="Courier New" w:cs="Courier New" w:eastAsia="Courier New"/>
+        </w:rPr>
+        <w:suppressLineNumbers w:val="0"/>
+      </w:pPr>
+      <w:r>
+        <w:rPr>
+          <w:rFonts w:ascii="Courier New" w:hAnsi="Courier New" w:cs="Courier New" w:eastAsia="Courier New"/>
+          <w:b w:val="false"/>
+          <w:highlight w:val="none"/>
+        </w:rPr>
+        <w:t xml:space="preserve">[6, 2, 5, 8, 4, 9, 7] --&gt; accuracy 0.8597194388777555</w:t>
+      </w:r>
+      <w:r>
+        <w:rPr>
+          <w:rFonts w:ascii="Courier New" w:hAnsi="Courier New" w:cs="Courier New" w:eastAsia="Courier New"/>
+        </w:rPr>
+      </w:r>
+    </w:p>
+    <w:p>
+      <w:pPr>
+        <w:contextualSpacing w:val="true"/>
+        <w:jc w:val="left"/>
+        <w:spacing w:lineRule="auto" w:line="240" w:after="200" w:before="0"/>
+        <w:rPr>
+          <w:rFonts w:ascii="Courier New" w:hAnsi="Courier New" w:cs="Courier New" w:eastAsia="Courier New"/>
+        </w:rPr>
+        <w:suppressLineNumbers w:val="0"/>
+      </w:pPr>
+      <w:r>
+        <w:rPr>
+          <w:rFonts w:ascii="Courier New" w:hAnsi="Courier New" w:cs="Courier New" w:eastAsia="Courier New"/>
+          <w:b w:val="false"/>
+          <w:highlight w:val="none"/>
+        </w:rPr>
+        <w:t xml:space="preserve">[6, 2, 5, 8, 4, 9, 7, 3] --&gt; accuracy 0.8296593186372746</w:t>
+      </w:r>
+      <w:r>
+        <w:rPr>
+          <w:rFonts w:ascii="Courier New" w:hAnsi="Courier New" w:cs="Courier New" w:eastAsia="Courier New"/>
+        </w:rPr>
+      </w:r>
+    </w:p>
+    <w:p>
+      <w:pPr>
+        <w:contextualSpacing w:val="true"/>
+        <w:jc w:val="left"/>
+        <w:spacing w:lineRule="auto" w:line="240" w:after="200" w:before="0"/>
+        <w:rPr>
+          <w:rFonts w:ascii="Courier New" w:hAnsi="Courier New" w:cs="Courier New" w:eastAsia="Courier New"/>
+        </w:rPr>
+        <w:suppressLineNumbers w:val="0"/>
+      </w:pPr>
+      <w:r>
+        <w:rPr>
+          <w:rFonts w:ascii="Courier New" w:hAnsi="Courier New" w:cs="Courier New" w:eastAsia="Courier New"/>
+          <w:b w:val="false"/>
+          <w:highlight w:val="none"/>
+        </w:rPr>
+        <w:t xml:space="preserve">[6, 2, 5, 8, 4, 9, 7, 3, 10] --&gt; accuracy 0.811623246492986</w:t>
+      </w:r>
+      <w:r>
+        <w:rPr>
+          <w:rFonts w:ascii="Courier New" w:hAnsi="Courier New" w:cs="Courier New" w:eastAsia="Courier New"/>
+        </w:rPr>
+      </w:r>
+    </w:p>
+    <w:p>
+      <w:pPr>
+        <w:contextualSpacing w:val="true"/>
+        <w:jc w:val="left"/>
+        <w:spacing w:lineRule="auto" w:line="240" w:after="200" w:before="0"/>
+        <w:rPr>
+          <w:rFonts w:ascii="Courier New" w:hAnsi="Courier New" w:cs="Courier New" w:eastAsia="Courier New"/>
+        </w:rPr>
+        <w:suppressLineNumbers w:val="0"/>
+      </w:pPr>
+      <w:r>
+        <w:rPr>
+          <w:rFonts w:ascii="Courier New" w:hAnsi="Courier New" w:cs="Courier New" w:eastAsia="Courier New"/>
+          <w:b w:val="false"/>
+          <w:highlight w:val="none"/>
+        </w:rPr>
+        <w:t xml:space="preserve">[6, 2, 5, 8, 4, 9, 7, 3, 10, 1] --&gt; accuracy 0.7895791583166333</w:t>
+      </w:r>
+      <w:r>
+        <w:rPr>
+          <w:rFonts w:ascii="Courier New" w:hAnsi="Courier New" w:cs="Courier New" w:eastAsia="Courier New"/>
+        </w:rPr>
+      </w:r>
+    </w:p>
+    <w:p>
+      <w:pPr>
+        <w:contextualSpacing w:val="true"/>
+        <w:jc w:val="left"/>
+        <w:spacing w:lineRule="auto" w:line="240" w:after="200" w:before="0"/>
+        <w:rPr>
+          <w:rFonts w:ascii="Courier New" w:hAnsi="Courier New" w:cs="Courier New" w:eastAsia="Courier New"/>
+        </w:rPr>
+        <w:suppressLineNumbers w:val="0"/>
+      </w:pPr>
+      <w:r>
+        <w:rPr>
+          <w:rFonts w:ascii="Courier New" w:hAnsi="Courier New" w:cs="Courier New" w:eastAsia="Courier New"/>
+          <w:b w:val="false"/>
+          <w:highlight w:val="none"/>
+        </w:rPr>
+        <w:t xml:space="preserve">runtime: 5.1565961837768555 seconds</w:t>
+      </w:r>
+      <w:r>
+        <w:rPr>
+          <w:rFonts w:ascii="Courier New" w:hAnsi="Courier New" w:cs="Courier New" w:eastAsia="Courier New"/>
+          <w:b w:val="false"/>
+          <w:highlight w:val="none"/>
+        </w:rPr>
+      </w:r>
+      <w:r>
+        <w:rPr>
+          <w:rFonts w:ascii="Courier New" w:hAnsi="Courier New" w:cs="Courier New" w:eastAsia="Courier New"/>
+          <w:b w:val="false"/>
+          <w:highlight w:val="none"/>
+        </w:rPr>
+      </w:r>
     </w:p>
     <w:sectPr>
       <w:footnotePr/>
@@ -19728,6 +21560,9 @@
                 <c:pt idx="1">
                   <c:v xml:space="preserve">[2, 3, 4, 5, 6, 7, 8, 9, 10]</c:v>
                 </c:pt>
+                <c:pt idx="2">
+                  <c:v xml:space="preserve">[2, 3, 4, 5, 6, 7, 8, 10]</c:v>
+                </c:pt>
                 <c:pt idx="4">
                   <c:v xml:space="preserve">Ommitted for Space</c:v>
                 </c:pt>
@@ -19793,7 +21628,7 @@
           <c:showVal val="0"/>
         </c:dLbls>
         <c:gapWidth val="219"/>
-        <c:overlap val="-26"/>
+        <c:overlap val="-25"/>
         <c:axId val="1866169502"/>
         <c:axId val="1866169503"/>
       </c:barChart>
@@ -19962,7 +21797,7 @@
   <c:spPr bwMode="auto">
     <a:xfrm>
       <a:off x="0" y="0"/>
-      <a:ext cx="5471998" cy="3203997"/>
+      <a:ext cx="5471996" cy="3203996"/>
     </a:xfrm>
     <a:prstGeom prst="rect">
       <a:avLst/>
@@ -20064,11 +21899,10 @@
         <a:effectLst/>
       </c:spPr>
       <c:txPr>
-        <a:bodyPr rot="0" spcFirstLastPara="1" vertOverflow="ellipsis" vert="horz" wrap="square" anchor="ctr" anchorCtr="1"/>
-        <a:lstStyle/>
+        <a:bodyPr/>
         <a:p>
           <a:pPr>
-            <a:defRPr sz="1400" b="0" i="0" u="none" strike="noStrike" spc="0">
+            <a:defRPr sz="1400" b="0" spc="0">
               <a:solidFill>
                 <a:schemeClr val="tx1">
                   <a:lumMod val="65000"/>
@@ -20080,7 +21914,7 @@
               <a:cs typeface="+mn-cs"/>
             </a:defRPr>
           </a:pPr>
-          <a:endParaRPr lang="en-US"/>
+          <a:endParaRPr/>
         </a:p>
       </c:txPr>
     </c:title>
@@ -20190,19 +22024,18 @@
         <c:dLbls>
           <c:showBubbleSize val="0"/>
           <c:showCatName val="0"/>
-          <c:showLeaderLines val="0"/>
           <c:showLegendKey val="0"/>
           <c:showPercent val="0"/>
           <c:showSerName val="0"/>
           <c:showVal val="0"/>
         </c:dLbls>
         <c:gapWidth val="219"/>
-        <c:overlap val="-26"/>
-        <c:axId val="1445608031"/>
-        <c:axId val="1445605951"/>
+        <c:overlap val="-25"/>
+        <c:axId val="1866169475"/>
+        <c:axId val="1866169476"/>
       </c:barChart>
       <c:catAx>
-        <c:axId val="1445608031"/>
+        <c:axId val="1866169475"/>
         <c:scaling>
           <c:orientation val="minMax"/>
         </c:scaling>
@@ -20229,11 +22062,10 @@
           <a:effectLst/>
         </c:spPr>
         <c:txPr>
-          <a:bodyPr rot="-60000000" spcFirstLastPara="1" vertOverflow="ellipsis" vert="horz" wrap="square" anchor="ctr" anchorCtr="1"/>
-          <a:lstStyle/>
+          <a:bodyPr/>
           <a:p>
             <a:pPr>
-              <a:defRPr sz="900" b="0" i="0" u="none" strike="noStrike">
+              <a:defRPr sz="900">
                 <a:solidFill>
                   <a:schemeClr val="tx1">
                     <a:lumMod val="65000"/>
@@ -20245,20 +22077,22 @@
                 <a:cs typeface="+mn-cs"/>
               </a:defRPr>
             </a:pPr>
-            <a:endParaRPr lang="en-US"/>
+            <a:endParaRPr/>
           </a:p>
         </c:txPr>
-        <c:crossAx val="1445605951"/>
+        <c:crossAx val="1866169476"/>
         <c:crosses val="autoZero"/>
         <c:auto val="1"/>
         <c:lblAlgn val="ctr"/>
         <c:lblOffset val="100"/>
+        <c:tickMarkSkip val="1"/>
         <c:noMultiLvlLbl val="0"/>
       </c:catAx>
       <c:valAx>
-        <c:axId val="1445605951"/>
+        <c:axId val="1866169476"/>
         <c:scaling>
           <c:orientation val="minMax"/>
+          <c:max val="1"/>
         </c:scaling>
         <c:delete val="0"/>
         <c:axPos val="l"/>
@@ -20267,6 +22101,7 @@
             <a:prstGeom prst="rect">
               <a:avLst/>
             </a:prstGeom>
+            <a:noFill/>
             <a:ln w="9525" cap="flat" cmpd="sng" algn="ctr">
               <a:solidFill>
                 <a:schemeClr val="tx1">
@@ -20276,7 +22111,6 @@
               </a:solidFill>
               <a:round/>
             </a:ln>
-            <a:effectLst/>
           </c:spPr>
         </c:majorGridlines>
         <c:numFmt formatCode="General" sourceLinked="1"/>
@@ -20294,11 +22128,10 @@
           <a:effectLst/>
         </c:spPr>
         <c:txPr>
-          <a:bodyPr rot="-60000000" spcFirstLastPara="1" vertOverflow="ellipsis" vert="horz" wrap="square" anchor="ctr" anchorCtr="1"/>
-          <a:lstStyle/>
+          <a:bodyPr/>
           <a:p>
             <a:pPr>
-              <a:defRPr sz="900" b="0" i="0" u="none" strike="noStrike">
+              <a:defRPr sz="900">
                 <a:solidFill>
                   <a:schemeClr val="tx1">
                     <a:lumMod val="65000"/>
@@ -20310,10 +22143,10 @@
                 <a:cs typeface="+mn-cs"/>
               </a:defRPr>
             </a:pPr>
-            <a:endParaRPr lang="en-US"/>
+            <a:endParaRPr/>
           </a:p>
         </c:txPr>
-        <c:crossAx val="1445608031"/>
+        <c:crossAx val="1866169475"/>
         <c:crosses val="autoZero"/>
         <c:crossBetween val="between"/>
       </c:valAx>
@@ -20343,11 +22176,10 @@
         <a:effectLst/>
       </c:spPr>
       <c:txPr>
-        <a:bodyPr rot="0" spcFirstLastPara="1" vertOverflow="ellipsis" vert="horz" wrap="square" anchor="ctr" anchorCtr="1"/>
-        <a:lstStyle/>
+        <a:bodyPr/>
         <a:p>
           <a:pPr>
-            <a:defRPr sz="900" b="0" i="0" u="none" strike="noStrike">
+            <a:defRPr sz="900">
               <a:solidFill>
                 <a:schemeClr val="tx1">
                   <a:lumMod val="65000"/>
@@ -20359,7 +22191,7 @@
               <a:cs typeface="+mn-cs"/>
             </a:defRPr>
           </a:pPr>
-          <a:endParaRPr lang="en-US"/>
+          <a:endParaRPr/>
         </a:p>
       </c:txPr>
     </c:legend>
@@ -20370,7 +22202,7 @@
   <c:spPr bwMode="auto">
     <a:xfrm>
       <a:off x="0" y="0"/>
-      <a:ext cx="5486400" cy="3200398"/>
+      <a:ext cx="5486400" cy="3200396"/>
     </a:xfrm>
     <a:prstGeom prst="rect">
       <a:avLst/>
@@ -20391,17 +22223,429 @@
   </c:spPr>
   <c:txPr>
     <a:bodyPr/>
-    <a:lstStyle/>
     <a:p>
       <a:pPr>
-        <a:defRPr/>
+        <a:defRPr sz="1000">
+          <a:solidFill>
+            <a:schemeClr val="tx1"/>
+          </a:solidFill>
+          <a:latin typeface="+mn-lt"/>
+          <a:ea typeface="+mn-ea"/>
+          <a:cs typeface="+mn-cs"/>
+        </a:defRPr>
       </a:pPr>
-      <a:endParaRPr lang="en-US"/>
+      <a:endParaRPr/>
     </a:p>
   </c:txPr>
   <c:externalData r:id="rId3">
     <c:autoUpdate val="0"/>
   </c:externalData>
+</c:chartSpace>
+</file>
+
+<file path=word/charts/chart4.xml><?xml version="1.0" encoding="utf-8"?>
+<c:chartSpace xmlns:c="http://schemas.openxmlformats.org/drawingml/2006/chart" xmlns:a="http://schemas.openxmlformats.org/drawingml/2006/main" xmlns:r="http://schemas.openxmlformats.org/officeDocument/2006/relationships" xmlns:mc="http://schemas.openxmlformats.org/markup-compatibility/2006" xmlns:c14="http://schemas.microsoft.com/office/drawing/2007/8/2/chart">
+  <c:date1904 val="0"/>
+  <c:lang val="en-US"/>
+  <c:roundedCorners val="0"/>
+  <mc:AlternateContent>
+    <mc:Choice Requires="c14">
+      <c14:style val="102"/>
+    </mc:Choice>
+    <mc:Fallback>
+      <c:style val="2"/>
+    </mc:Fallback>
+  </mc:AlternateContent>
+  <c:chart>
+    <c:title>
+      <c:tx>
+        <c:rich>
+          <a:bodyPr/>
+          <a:p>
+            <a:pPr>
+              <a:defRPr sz="1400" b="0" spc="0">
+                <a:solidFill>
+                  <a:schemeClr val="tx1">
+                    <a:lumMod val="65000"/>
+                    <a:lumOff val="35000"/>
+                  </a:schemeClr>
+                </a:solidFill>
+                <a:latin typeface="+mn-lt"/>
+                <a:ea typeface="+mn-ea"/>
+                <a:cs typeface="+mn-cs"/>
+              </a:defRPr>
+            </a:pPr>
+            <a:r>
+              <a:rPr/>
+              <a:t>Figure 4: Large Set </a:t>
+            </a:r>
+            <a:r>
+              <a:rPr/>
+              <a:t>Backward Elimination</a:t>
+            </a:r>
+            <a:endParaRPr/>
+          </a:p>
+        </c:rich>
+      </c:tx>
+      <c:layout>
+        <c:manualLayout>
+          <c:x val="-0.01044"/>
+          <c:y val="0.0327"/>
+        </c:manualLayout>
+      </c:layout>
+      <c:overlay val="0"/>
+      <c:spPr bwMode="auto">
+        <a:prstGeom prst="rect">
+          <a:avLst/>
+        </a:prstGeom>
+        <a:noFill/>
+        <a:ln>
+          <a:noFill/>
+        </a:ln>
+      </c:spPr>
+      <c:txPr>
+        <a:bodyPr/>
+        <a:p>
+          <a:pPr>
+            <a:defRPr sz="1400" b="0" spc="0">
+              <a:solidFill>
+                <a:schemeClr val="tx1">
+                  <a:lumMod val="65000"/>
+                  <a:lumOff val="35000"/>
+                </a:schemeClr>
+              </a:solidFill>
+              <a:latin typeface="+mn-lt"/>
+              <a:ea typeface="+mn-ea"/>
+              <a:cs typeface="+mn-cs"/>
+            </a:defRPr>
+          </a:pPr>
+          <a:endParaRPr/>
+        </a:p>
+      </c:txPr>
+    </c:title>
+    <c:autoTitleDeleted val="0"/>
+    <c:plotArea>
+      <c:layout>
+        <c:manualLayout/>
+      </c:layout>
+      <c:barChart>
+        <c:barDir val="col"/>
+        <c:grouping val="clustered"/>
+        <c:varyColors val="0"/>
+        <c:ser>
+          <c:idx val="0"/>
+          <c:order val="0"/>
+          <c:tx>
+            <c:strRef>
+              <c:f>Sheet1!$B$1</c:f>
+              <c:strCache>
+                <c:ptCount val="1"/>
+                <c:pt idx="0">
+                  <c:v>Accuracy</c:v>
+                </c:pt>
+              </c:strCache>
+            </c:strRef>
+          </c:tx>
+          <c:spPr bwMode="auto">
+            <a:prstGeom prst="rect">
+              <a:avLst/>
+            </a:prstGeom>
+            <a:solidFill>
+              <a:schemeClr val="accent1"/>
+            </a:solidFill>
+            <a:ln>
+              <a:noFill/>
+            </a:ln>
+          </c:spPr>
+          <c:invertIfNegative val="0"/>
+          <c:cat>
+            <c:strRef>
+              <c:f>Sheet1!$A$2:$A$14</c:f>
+              <c:strCache>
+                <c:ptCount val="13"/>
+                <c:pt idx="0">
+                  <c:v xml:space="preserve">Removed []</c:v>
+                </c:pt>
+                <c:pt idx="1">
+                  <c:v xml:space="preserve">Removed [29]</c:v>
+                </c:pt>
+                <c:pt idx="2">
+                  <c:v xml:space="preserve">Removed [29, 34]</c:v>
+                </c:pt>
+                <c:pt idx="3">
+                  <c:v xml:space="preserve">Removed [29, 34, 47]</c:v>
+                </c:pt>
+                <c:pt idx="4">
+                  <c:v xml:space="preserve">Removed [29, 34, 47, 42]</c:v>
+                </c:pt>
+                <c:pt idx="8">
+                  <c:v xml:space="preserve">Omitted For Space</c:v>
+                </c:pt>
+                <c:pt idx="12">
+                  <c:v>[]</c:v>
+                </c:pt>
+              </c:strCache>
+            </c:strRef>
+          </c:cat>
+          <c:val>
+            <c:numRef>
+              <c:f>Sheet1!$B$2:$B$14</c:f>
+              <c:numCache>
+                <c:formatCode>General</c:formatCode>
+                <c:ptCount val="13"/>
+                <c:pt idx="0">
+                  <c:v>0.7303651825912957</c:v>
+                </c:pt>
+                <c:pt idx="1">
+                  <c:v>0.7413706853426714</c:v>
+                </c:pt>
+                <c:pt idx="2">
+                  <c:v>0.7458729364682342</c:v>
+                </c:pt>
+                <c:pt idx="3">
+                  <c:v>0.7503751875937968</c:v>
+                </c:pt>
+                <c:pt idx="4">
+                  <c:v>0.7593796898449224</c:v>
+                </c:pt>
+                <c:pt idx="5">
+                  <c:v>0.7638819409704852</c:v>
+                </c:pt>
+                <c:pt idx="6">
+                  <c:v>0.768384192096048</c:v>
+                </c:pt>
+                <c:pt idx="7">
+                  <c:v>0.7708854427213607</c:v>
+                </c:pt>
+                <c:pt idx="8">
+                  <c:v>0.7728864432216108</c:v>
+                </c:pt>
+                <c:pt idx="12">
+                  <c:v>0.8439219609804902</c:v>
+                </c:pt>
+              </c:numCache>
+            </c:numRef>
+          </c:val>
+        </c:ser>
+        <c:dLbls>
+          <c:showBubbleSize val="0"/>
+          <c:showCatName val="0"/>
+          <c:showLegendKey val="0"/>
+          <c:showPercent val="0"/>
+          <c:showSerName val="0"/>
+          <c:showVal val="0"/>
+        </c:dLbls>
+        <c:gapWidth val="219"/>
+        <c:overlap val="-26"/>
+        <c:axId val="1866169523"/>
+        <c:axId val="1866169524"/>
+      </c:barChart>
+      <c:catAx>
+        <c:axId val="1866169523"/>
+        <c:scaling>
+          <c:orientation val="minMax"/>
+        </c:scaling>
+        <c:delete val="0"/>
+        <c:axPos val="b"/>
+        <c:numFmt formatCode="General" sourceLinked="1"/>
+        <c:majorTickMark val="none"/>
+        <c:minorTickMark val="none"/>
+        <c:tickLblPos val="nextTo"/>
+        <c:spPr bwMode="auto">
+          <a:prstGeom prst="rect">
+            <a:avLst/>
+          </a:prstGeom>
+          <a:noFill/>
+          <a:ln w="9525" cap="flat" cmpd="sng" algn="ctr">
+            <a:solidFill>
+              <a:schemeClr val="tx1">
+                <a:lumMod val="15000"/>
+                <a:lumOff val="85000"/>
+              </a:schemeClr>
+            </a:solidFill>
+            <a:round/>
+          </a:ln>
+        </c:spPr>
+        <c:txPr>
+          <a:bodyPr/>
+          <a:p>
+            <a:pPr>
+              <a:defRPr sz="900">
+                <a:solidFill>
+                  <a:schemeClr val="tx1">
+                    <a:lumMod val="65000"/>
+                    <a:lumOff val="35000"/>
+                  </a:schemeClr>
+                </a:solidFill>
+                <a:latin typeface="+mn-lt"/>
+                <a:ea typeface="+mn-ea"/>
+                <a:cs typeface="+mn-cs"/>
+              </a:defRPr>
+            </a:pPr>
+            <a:endParaRPr/>
+          </a:p>
+        </c:txPr>
+        <c:crossAx val="1866169524"/>
+        <c:crosses val="autoZero"/>
+        <c:auto val="1"/>
+        <c:lblAlgn val="ctr"/>
+        <c:lblOffset val="100"/>
+        <c:tickMarkSkip val="1"/>
+        <c:noMultiLvlLbl val="0"/>
+      </c:catAx>
+      <c:valAx>
+        <c:axId val="1866169524"/>
+        <c:scaling>
+          <c:orientation val="minMax"/>
+        </c:scaling>
+        <c:delete val="0"/>
+        <c:axPos val="l"/>
+        <c:majorGridlines>
+          <c:spPr bwMode="auto">
+            <a:prstGeom prst="rect">
+              <a:avLst/>
+            </a:prstGeom>
+            <a:noFill/>
+            <a:ln w="9525" cap="flat" cmpd="sng" algn="ctr">
+              <a:solidFill>
+                <a:schemeClr val="tx1">
+                  <a:lumMod val="15000"/>
+                  <a:lumOff val="85000"/>
+                </a:schemeClr>
+              </a:solidFill>
+              <a:round/>
+            </a:ln>
+          </c:spPr>
+        </c:majorGridlines>
+        <c:numFmt formatCode="General" sourceLinked="1"/>
+        <c:majorTickMark val="none"/>
+        <c:minorTickMark val="none"/>
+        <c:tickLblPos val="nextTo"/>
+        <c:spPr bwMode="auto">
+          <a:prstGeom prst="rect">
+            <a:avLst/>
+          </a:prstGeom>
+          <a:noFill/>
+          <a:ln>
+            <a:noFill/>
+          </a:ln>
+        </c:spPr>
+        <c:txPr>
+          <a:bodyPr/>
+          <a:p>
+            <a:pPr>
+              <a:defRPr sz="900">
+                <a:solidFill>
+                  <a:schemeClr val="tx1">
+                    <a:lumMod val="65000"/>
+                    <a:lumOff val="35000"/>
+                  </a:schemeClr>
+                </a:solidFill>
+                <a:latin typeface="+mn-lt"/>
+                <a:ea typeface="+mn-ea"/>
+                <a:cs typeface="+mn-cs"/>
+              </a:defRPr>
+            </a:pPr>
+            <a:endParaRPr/>
+          </a:p>
+        </c:txPr>
+        <c:crossAx val="1866169523"/>
+        <c:crosses val="autoZero"/>
+        <c:crossBetween val="between"/>
+      </c:valAx>
+      <c:spPr bwMode="auto">
+        <a:prstGeom prst="rect">
+          <a:avLst/>
+        </a:prstGeom>
+        <a:noFill/>
+        <a:ln>
+          <a:noFill/>
+        </a:ln>
+      </c:spPr>
+    </c:plotArea>
+    <c:legend>
+      <c:legendPos val="b"/>
+      <c:layout/>
+      <c:overlay val="0"/>
+      <c:spPr bwMode="auto">
+        <a:prstGeom prst="rect">
+          <a:avLst/>
+        </a:prstGeom>
+        <a:noFill/>
+        <a:ln>
+          <a:noFill/>
+        </a:ln>
+        <a:effectLst/>
+      </c:spPr>
+      <c:txPr>
+        <a:bodyPr/>
+        <a:p>
+          <a:pPr>
+            <a:defRPr sz="900">
+              <a:solidFill>
+                <a:schemeClr val="tx1">
+                  <a:lumMod val="65000"/>
+                  <a:lumOff val="35000"/>
+                </a:schemeClr>
+              </a:solidFill>
+              <a:latin typeface="+mn-lt"/>
+              <a:ea typeface="+mn-ea"/>
+              <a:cs typeface="+mn-cs"/>
+            </a:defRPr>
+          </a:pPr>
+          <a:endParaRPr/>
+        </a:p>
+      </c:txPr>
+    </c:legend>
+    <c:plotVisOnly val="1"/>
+    <c:dispBlanksAs val="gap"/>
+    <c:showDLblsOverMax val="0"/>
+  </c:chart>
+  <c:spPr bwMode="auto">
+    <a:xfrm>
+      <a:off x="0" y="0"/>
+      <a:ext cx="5471996" cy="3203996"/>
+    </a:xfrm>
+    <a:prstGeom prst="rect">
+      <a:avLst/>
+    </a:prstGeom>
+    <a:solidFill>
+      <a:schemeClr val="bg1"/>
+    </a:solidFill>
+    <a:ln w="9525" cap="flat" cmpd="sng" algn="ctr">
+      <a:solidFill>
+        <a:schemeClr val="tx1">
+          <a:lumMod val="15000"/>
+          <a:lumOff val="85000"/>
+        </a:schemeClr>
+      </a:solidFill>
+      <a:round/>
+    </a:ln>
+  </c:spPr>
+  <c:txPr>
+    <a:bodyPr/>
+    <a:p>
+      <a:pPr>
+        <a:defRPr sz="1000">
+          <a:solidFill>
+            <a:schemeClr val="tx1"/>
+          </a:solidFill>
+          <a:latin typeface="+mn-lt"/>
+          <a:ea typeface="+mn-ea"/>
+          <a:cs typeface="+mn-cs"/>
+        </a:defRPr>
+      </a:pPr>
+      <a:endParaRPr/>
+    </a:p>
+  </c:txPr>
+  <c:externalData r:id="rId3">
+    <c:autoUpdate val="0"/>
+  </c:externalData>
+  <c:printSettings>
+    <c:headerFooter/>
+    <c:pageMargins l="0.69999999999999996" r="0.69999999999999996" t="0.75" b="0.75" header="0.29999999999999999" footer="0.29999999999999999"/>
+    <c:pageSetup/>
+  </c:printSettings>
 </c:chartSpace>
 </file>
 
@@ -20446,6 +22690,46 @@
 </file>
 
 <file path=word/charts/colors2.xml><?xml version="1.0" encoding="utf-8"?>
+<cs:colorStyle xmlns:cs="http://schemas.microsoft.com/office/drawing/2012/chartStyle" xmlns:a="http://schemas.openxmlformats.org/drawingml/2006/main" meth="cycle" id="10">
+  <a:schemeClr val="accent1"/>
+  <a:schemeClr val="accent2"/>
+  <a:schemeClr val="accent3"/>
+  <a:schemeClr val="accent4"/>
+  <a:schemeClr val="accent5"/>
+  <a:schemeClr val="accent6"/>
+  <cs:variation/>
+  <cs:variation>
+    <a:lumMod val="60000"/>
+  </cs:variation>
+  <cs:variation>
+    <a:lumMod val="80000"/>
+    <a:lumOff val="20000"/>
+  </cs:variation>
+  <cs:variation>
+    <a:lumMod val="80000"/>
+  </cs:variation>
+  <cs:variation>
+    <a:lumMod val="60000"/>
+    <a:lumOff val="40000"/>
+  </cs:variation>
+  <cs:variation>
+    <a:lumMod val="50000"/>
+  </cs:variation>
+  <cs:variation>
+    <a:lumMod val="70000"/>
+    <a:lumOff val="30000"/>
+  </cs:variation>
+  <cs:variation>
+    <a:lumMod val="70000"/>
+  </cs:variation>
+  <cs:variation>
+    <a:lumMod val="50000"/>
+    <a:lumOff val="50000"/>
+  </cs:variation>
+</cs:colorStyle>
+</file>
+
+<file path=word/charts/colors3.xml><?xml version="1.0" encoding="utf-8"?>
 <cs:colorStyle xmlns:cs="http://schemas.microsoft.com/office/drawing/2012/chartStyle" xmlns:a="http://schemas.openxmlformats.org/drawingml/2006/main" meth="cycle" id="10">
   <a:schemeClr val="accent1"/>
   <a:schemeClr val="accent2"/>
@@ -21543,6 +23827,535 @@
 </cs:chartStyle>
 </file>
 
+<file path=word/charts/style3.xml><?xml version="1.0" encoding="utf-8"?>
+<cs:chartStyle xmlns:cs="http://schemas.microsoft.com/office/drawing/2012/chartStyle" xmlns:a="http://schemas.openxmlformats.org/drawingml/2006/main" id="201">
+  <cs:axisTitle>
+    <cs:lnRef idx="0"/>
+    <cs:fillRef idx="0"/>
+    <cs:effectRef idx="0"/>
+    <cs:fontRef idx="minor">
+      <a:schemeClr val="tx1">
+        <a:lumMod val="65000"/>
+        <a:lumOff val="35000"/>
+      </a:schemeClr>
+    </cs:fontRef>
+    <cs:defRPr sz="1000"/>
+  </cs:axisTitle>
+  <cs:categoryAxis>
+    <cs:lnRef idx="0"/>
+    <cs:fillRef idx="0"/>
+    <cs:effectRef idx="0"/>
+    <cs:fontRef idx="minor">
+      <a:schemeClr val="tx1">
+        <a:lumMod val="65000"/>
+        <a:lumOff val="35000"/>
+      </a:schemeClr>
+    </cs:fontRef>
+    <cs:spPr bwMode="auto">
+      <a:prstGeom prst="rect">
+        <a:avLst/>
+      </a:prstGeom>
+      <a:ln w="9525" cap="flat" cmpd="sng" algn="ctr">
+        <a:solidFill>
+          <a:schemeClr val="tx1">
+            <a:lumMod val="15000"/>
+            <a:lumOff val="85000"/>
+          </a:schemeClr>
+        </a:solidFill>
+        <a:round/>
+      </a:ln>
+    </cs:spPr>
+    <cs:defRPr sz="900"/>
+  </cs:categoryAxis>
+  <cs:chartArea>
+    <cs:lnRef idx="0"/>
+    <cs:fillRef idx="0"/>
+    <cs:effectRef idx="0"/>
+    <cs:fontRef idx="minor">
+      <a:schemeClr val="tx1"/>
+    </cs:fontRef>
+    <cs:spPr bwMode="auto">
+      <a:prstGeom prst="rect">
+        <a:avLst/>
+      </a:prstGeom>
+      <a:solidFill>
+        <a:schemeClr val="bg1"/>
+      </a:solidFill>
+      <a:ln w="9525" cap="flat" cmpd="sng" algn="ctr">
+        <a:solidFill>
+          <a:schemeClr val="tx1">
+            <a:lumMod val="15000"/>
+            <a:lumOff val="85000"/>
+          </a:schemeClr>
+        </a:solidFill>
+        <a:round/>
+      </a:ln>
+    </cs:spPr>
+    <cs:defRPr sz="1000"/>
+  </cs:chartArea>
+  <cs:dataLabel>
+    <cs:lnRef idx="0"/>
+    <cs:fillRef idx="0"/>
+    <cs:effectRef idx="0"/>
+    <cs:fontRef idx="minor">
+      <a:schemeClr val="tx1">
+        <a:lumMod val="75000"/>
+        <a:lumOff val="25000"/>
+      </a:schemeClr>
+    </cs:fontRef>
+    <cs:defRPr sz="900"/>
+  </cs:dataLabel>
+  <cs:dataPoint>
+    <cs:lnRef idx="0"/>
+    <cs:fillRef idx="1">
+      <cs:styleClr val="auto"/>
+    </cs:fillRef>
+    <cs:effectRef idx="0"/>
+    <cs:fontRef idx="minor">
+      <a:schemeClr val="tx1"/>
+    </cs:fontRef>
+  </cs:dataPoint>
+  <cs:dataPoint3D>
+    <cs:lnRef idx="0"/>
+    <cs:fillRef idx="1">
+      <cs:styleClr val="auto"/>
+    </cs:fillRef>
+    <cs:effectRef idx="0"/>
+    <cs:fontRef idx="minor">
+      <a:schemeClr val="tx1"/>
+    </cs:fontRef>
+  </cs:dataPoint3D>
+  <cs:dataPointLine>
+    <cs:lnRef idx="0">
+      <cs:styleClr val="auto"/>
+    </cs:lnRef>
+    <cs:fillRef idx="1"/>
+    <cs:effectRef idx="0"/>
+    <cs:fontRef idx="minor">
+      <a:schemeClr val="tx1"/>
+    </cs:fontRef>
+    <cs:spPr bwMode="auto">
+      <a:prstGeom prst="rect">
+        <a:avLst/>
+      </a:prstGeom>
+      <a:ln w="28575" cap="rnd">
+        <a:solidFill>
+          <a:schemeClr val="phClr"/>
+        </a:solidFill>
+        <a:round/>
+      </a:ln>
+    </cs:spPr>
+  </cs:dataPointLine>
+  <cs:dataPointMarker>
+    <cs:lnRef idx="0">
+      <cs:styleClr val="auto"/>
+    </cs:lnRef>
+    <cs:fillRef idx="1">
+      <cs:styleClr val="auto"/>
+    </cs:fillRef>
+    <cs:effectRef idx="0"/>
+    <cs:fontRef idx="minor">
+      <a:schemeClr val="tx1"/>
+    </cs:fontRef>
+    <cs:spPr bwMode="auto">
+      <a:prstGeom prst="rect">
+        <a:avLst/>
+      </a:prstGeom>
+      <a:ln w="9525">
+        <a:solidFill>
+          <a:schemeClr val="phClr"/>
+        </a:solidFill>
+      </a:ln>
+    </cs:spPr>
+  </cs:dataPointMarker>
+  <cs:dataPointWireframe>
+    <cs:lnRef idx="0">
+      <cs:styleClr val="auto"/>
+    </cs:lnRef>
+    <cs:fillRef idx="1"/>
+    <cs:effectRef idx="0"/>
+    <cs:fontRef idx="minor">
+      <a:schemeClr val="tx1"/>
+    </cs:fontRef>
+    <cs:spPr bwMode="auto">
+      <a:prstGeom prst="rect">
+        <a:avLst/>
+      </a:prstGeom>
+      <a:ln w="9525" cap="rnd">
+        <a:solidFill>
+          <a:schemeClr val="phClr"/>
+        </a:solidFill>
+        <a:round/>
+      </a:ln>
+    </cs:spPr>
+  </cs:dataPointWireframe>
+  <cs:dataTable>
+    <cs:lnRef idx="0"/>
+    <cs:fillRef idx="0"/>
+    <cs:effectRef idx="0"/>
+    <cs:fontRef idx="minor">
+      <a:schemeClr val="tx1">
+        <a:lumMod val="65000"/>
+        <a:lumOff val="35000"/>
+      </a:schemeClr>
+    </cs:fontRef>
+    <cs:spPr bwMode="auto">
+      <a:prstGeom prst="rect">
+        <a:avLst/>
+      </a:prstGeom>
+      <a:noFill/>
+      <a:ln w="9525" cap="flat" cmpd="sng" algn="ctr">
+        <a:solidFill>
+          <a:schemeClr val="tx1">
+            <a:lumMod val="15000"/>
+            <a:lumOff val="85000"/>
+          </a:schemeClr>
+        </a:solidFill>
+        <a:round/>
+      </a:ln>
+    </cs:spPr>
+    <cs:defRPr sz="900"/>
+  </cs:dataTable>
+  <cs:downBar>
+    <cs:lnRef idx="0"/>
+    <cs:fillRef idx="0"/>
+    <cs:effectRef idx="0"/>
+    <cs:fontRef idx="minor">
+      <a:schemeClr val="dk1"/>
+    </cs:fontRef>
+    <cs:spPr bwMode="auto">
+      <a:prstGeom prst="rect">
+        <a:avLst/>
+      </a:prstGeom>
+      <a:solidFill>
+        <a:schemeClr val="dk1">
+          <a:lumMod val="65000"/>
+          <a:lumOff val="35000"/>
+        </a:schemeClr>
+      </a:solidFill>
+      <a:ln w="9525">
+        <a:solidFill>
+          <a:schemeClr val="tx1">
+            <a:lumMod val="65000"/>
+            <a:lumOff val="35000"/>
+          </a:schemeClr>
+        </a:solidFill>
+      </a:ln>
+    </cs:spPr>
+  </cs:downBar>
+  <cs:dropLine>
+    <cs:lnRef idx="0"/>
+    <cs:fillRef idx="0"/>
+    <cs:effectRef idx="0"/>
+    <cs:fontRef idx="minor">
+      <a:schemeClr val="tx1"/>
+    </cs:fontRef>
+    <cs:spPr bwMode="auto">
+      <a:prstGeom prst="rect">
+        <a:avLst/>
+      </a:prstGeom>
+      <a:ln w="9525" cap="flat" cmpd="sng" algn="ctr">
+        <a:solidFill>
+          <a:schemeClr val="tx1">
+            <a:lumMod val="35000"/>
+            <a:lumOff val="65000"/>
+          </a:schemeClr>
+        </a:solidFill>
+        <a:round/>
+      </a:ln>
+    </cs:spPr>
+  </cs:dropLine>
+  <cs:errorBar>
+    <cs:lnRef idx="0"/>
+    <cs:fillRef idx="0"/>
+    <cs:effectRef idx="0"/>
+    <cs:fontRef idx="minor">
+      <a:schemeClr val="tx1"/>
+    </cs:fontRef>
+    <cs:spPr bwMode="auto">
+      <a:prstGeom prst="rect">
+        <a:avLst/>
+      </a:prstGeom>
+      <a:ln w="9525" cap="flat" cmpd="sng" algn="ctr">
+        <a:solidFill>
+          <a:schemeClr val="tx1">
+            <a:lumMod val="65000"/>
+            <a:lumOff val="35000"/>
+          </a:schemeClr>
+        </a:solidFill>
+        <a:round/>
+      </a:ln>
+    </cs:spPr>
+  </cs:errorBar>
+  <cs:floor>
+    <cs:lnRef idx="0"/>
+    <cs:fillRef idx="0"/>
+    <cs:effectRef idx="0"/>
+    <cs:fontRef idx="minor">
+      <a:schemeClr val="tx1"/>
+    </cs:fontRef>
+    <cs:spPr bwMode="auto">
+      <a:prstGeom prst="rect">
+        <a:avLst/>
+      </a:prstGeom>
+      <a:noFill/>
+      <a:ln>
+        <a:noFill/>
+      </a:ln>
+    </cs:spPr>
+  </cs:floor>
+  <cs:gridlineMajor>
+    <cs:lnRef idx="0"/>
+    <cs:fillRef idx="0"/>
+    <cs:effectRef idx="0"/>
+    <cs:fontRef idx="minor">
+      <a:schemeClr val="tx1"/>
+    </cs:fontRef>
+    <cs:spPr bwMode="auto">
+      <a:prstGeom prst="rect">
+        <a:avLst/>
+      </a:prstGeom>
+      <a:ln w="9525" cap="flat" cmpd="sng" algn="ctr">
+        <a:solidFill>
+          <a:schemeClr val="tx1">
+            <a:lumMod val="15000"/>
+            <a:lumOff val="85000"/>
+          </a:schemeClr>
+        </a:solidFill>
+        <a:round/>
+      </a:ln>
+    </cs:spPr>
+  </cs:gridlineMajor>
+  <cs:gridlineMinor>
+    <cs:lnRef idx="0"/>
+    <cs:fillRef idx="0"/>
+    <cs:effectRef idx="0"/>
+    <cs:fontRef idx="minor">
+      <a:schemeClr val="tx1"/>
+    </cs:fontRef>
+    <cs:spPr bwMode="auto">
+      <a:prstGeom prst="rect">
+        <a:avLst/>
+      </a:prstGeom>
+      <a:ln w="9525" cap="flat" cmpd="sng" algn="ctr">
+        <a:solidFill>
+          <a:schemeClr val="tx1">
+            <a:lumMod val="5000"/>
+            <a:lumOff val="95000"/>
+          </a:schemeClr>
+        </a:solidFill>
+        <a:round/>
+      </a:ln>
+    </cs:spPr>
+  </cs:gridlineMinor>
+  <cs:hiLoLine>
+    <cs:lnRef idx="0"/>
+    <cs:fillRef idx="0"/>
+    <cs:effectRef idx="0"/>
+    <cs:fontRef idx="minor">
+      <a:schemeClr val="tx1"/>
+    </cs:fontRef>
+    <cs:spPr bwMode="auto">
+      <a:prstGeom prst="rect">
+        <a:avLst/>
+      </a:prstGeom>
+      <a:ln w="9525" cap="flat" cmpd="sng" algn="ctr">
+        <a:solidFill>
+          <a:schemeClr val="tx1">
+            <a:lumMod val="75000"/>
+            <a:lumOff val="25000"/>
+          </a:schemeClr>
+        </a:solidFill>
+        <a:round/>
+      </a:ln>
+    </cs:spPr>
+  </cs:hiLoLine>
+  <cs:leaderLine>
+    <cs:lnRef idx="0"/>
+    <cs:fillRef idx="0"/>
+    <cs:effectRef idx="0"/>
+    <cs:fontRef idx="minor">
+      <a:schemeClr val="tx1"/>
+    </cs:fontRef>
+    <cs:spPr bwMode="auto">
+      <a:prstGeom prst="rect">
+        <a:avLst/>
+      </a:prstGeom>
+      <a:ln w="9525" cap="flat" cmpd="sng" algn="ctr">
+        <a:solidFill>
+          <a:schemeClr val="tx1">
+            <a:lumMod val="35000"/>
+            <a:lumOff val="65000"/>
+          </a:schemeClr>
+        </a:solidFill>
+        <a:round/>
+      </a:ln>
+    </cs:spPr>
+  </cs:leaderLine>
+  <cs:legend>
+    <cs:lnRef idx="0"/>
+    <cs:fillRef idx="0"/>
+    <cs:effectRef idx="0"/>
+    <cs:fontRef idx="minor">
+      <a:schemeClr val="tx1">
+        <a:lumMod val="65000"/>
+        <a:lumOff val="35000"/>
+      </a:schemeClr>
+    </cs:fontRef>
+    <cs:defRPr sz="900"/>
+  </cs:legend>
+  <cs:plotArea>
+    <cs:lnRef idx="0"/>
+    <cs:fillRef idx="0"/>
+    <cs:effectRef idx="0"/>
+    <cs:fontRef idx="minor">
+      <a:schemeClr val="tx1"/>
+    </cs:fontRef>
+  </cs:plotArea>
+  <cs:plotArea3D>
+    <cs:lnRef idx="0"/>
+    <cs:fillRef idx="0"/>
+    <cs:effectRef idx="0"/>
+    <cs:fontRef idx="minor">
+      <a:schemeClr val="tx1"/>
+    </cs:fontRef>
+  </cs:plotArea3D>
+  <cs:seriesAxis>
+    <cs:lnRef idx="0"/>
+    <cs:fillRef idx="0"/>
+    <cs:effectRef idx="0"/>
+    <cs:fontRef idx="minor">
+      <a:schemeClr val="tx1">
+        <a:lumMod val="65000"/>
+        <a:lumOff val="35000"/>
+      </a:schemeClr>
+    </cs:fontRef>
+    <cs:defRPr sz="900"/>
+  </cs:seriesAxis>
+  <cs:seriesLine>
+    <cs:lnRef idx="0"/>
+    <cs:fillRef idx="0"/>
+    <cs:effectRef idx="0"/>
+    <cs:fontRef idx="minor">
+      <a:schemeClr val="tx1"/>
+    </cs:fontRef>
+    <cs:spPr bwMode="auto">
+      <a:prstGeom prst="rect">
+        <a:avLst/>
+      </a:prstGeom>
+      <a:ln w="9525" cap="flat" cmpd="sng" algn="ctr">
+        <a:solidFill>
+          <a:schemeClr val="tx1">
+            <a:lumMod val="35000"/>
+            <a:lumOff val="65000"/>
+          </a:schemeClr>
+        </a:solidFill>
+        <a:round/>
+      </a:ln>
+    </cs:spPr>
+  </cs:seriesLine>
+  <cs:title>
+    <cs:lnRef idx="0"/>
+    <cs:fillRef idx="0"/>
+    <cs:effectRef idx="0"/>
+    <cs:fontRef idx="minor">
+      <a:schemeClr val="tx1">
+        <a:lumMod val="65000"/>
+        <a:lumOff val="35000"/>
+      </a:schemeClr>
+    </cs:fontRef>
+    <cs:defRPr sz="1400" b="0" spc="0"/>
+  </cs:title>
+  <cs:trendline>
+    <cs:lnRef idx="0">
+      <cs:styleClr val="auto"/>
+    </cs:lnRef>
+    <cs:fillRef idx="0"/>
+    <cs:effectRef idx="0"/>
+    <cs:fontRef idx="minor">
+      <a:schemeClr val="tx1"/>
+    </cs:fontRef>
+    <cs:spPr bwMode="auto">
+      <a:prstGeom prst="rect">
+        <a:avLst/>
+      </a:prstGeom>
+      <a:ln w="19050" cap="rnd">
+        <a:solidFill>
+          <a:schemeClr val="phClr"/>
+        </a:solidFill>
+        <a:prstDash val="sysDot"/>
+      </a:ln>
+    </cs:spPr>
+  </cs:trendline>
+  <cs:trendlineLabel>
+    <cs:lnRef idx="0"/>
+    <cs:fillRef idx="0"/>
+    <cs:effectRef idx="0"/>
+    <cs:fontRef idx="minor">
+      <a:schemeClr val="tx1">
+        <a:lumMod val="65000"/>
+        <a:lumOff val="35000"/>
+      </a:schemeClr>
+    </cs:fontRef>
+    <cs:defRPr sz="900"/>
+  </cs:trendlineLabel>
+  <cs:upBar>
+    <cs:lnRef idx="0"/>
+    <cs:fillRef idx="0"/>
+    <cs:effectRef idx="0"/>
+    <cs:fontRef idx="minor">
+      <a:schemeClr val="dk1"/>
+    </cs:fontRef>
+    <cs:spPr bwMode="auto">
+      <a:prstGeom prst="rect">
+        <a:avLst/>
+      </a:prstGeom>
+      <a:solidFill>
+        <a:schemeClr val="lt1"/>
+      </a:solidFill>
+      <a:ln w="9525">
+        <a:solidFill>
+          <a:schemeClr val="tx1">
+            <a:lumMod val="15000"/>
+            <a:lumOff val="85000"/>
+          </a:schemeClr>
+        </a:solidFill>
+      </a:ln>
+    </cs:spPr>
+  </cs:upBar>
+  <cs:valueAxis>
+    <cs:lnRef idx="0"/>
+    <cs:fillRef idx="0"/>
+    <cs:effectRef idx="0"/>
+    <cs:fontRef idx="minor">
+      <a:schemeClr val="tx1">
+        <a:lumMod val="65000"/>
+        <a:lumOff val="35000"/>
+      </a:schemeClr>
+    </cs:fontRef>
+    <cs:defRPr sz="900"/>
+  </cs:valueAxis>
+  <cs:wall>
+    <cs:lnRef idx="0"/>
+    <cs:fillRef idx="0"/>
+    <cs:effectRef idx="0"/>
+    <cs:fontRef idx="minor">
+      <a:schemeClr val="tx1"/>
+    </cs:fontRef>
+    <cs:spPr bwMode="auto">
+      <a:prstGeom prst="rect">
+        <a:avLst/>
+      </a:prstGeom>
+      <a:noFill/>
+      <a:ln>
+        <a:noFill/>
+      </a:ln>
+    </cs:spPr>
+  </cs:wall>
+  <cs:dataPointMarkerLayout symbol="circle" size="5"/>
+</cs:chartStyle>
+</file>
+
 <file path=word/theme/theme1.xml><?xml version="1.0" encoding="utf-8"?>
 <a:theme xmlns:a="http://schemas.openxmlformats.org/drawingml/2006/main" xmlns:r="http://schemas.openxmlformats.org/officeDocument/2006/relationships" xmlns:p="http://schemas.openxmlformats.org/presentationml/2006/main" name="Office Theme">
   <a:themeElements>

</xml_diff>